<commit_message>
[feat](Lab_3):[se realizaron los algoritmos de ordenamiento para el laboratorio 3 de estructura de datos](Se realizaron todos los algoritmos de ordenamiento ademas de la documentacion de esta)
</commit_message>
<xml_diff>
--- a/Tercer_Semestre/Estructura_Datos/Lab_3/GUÍA DE LABORATORIO NO 3.docx
+++ b/Tercer_Semestre/Estructura_Datos/Lab_3/GUÍA DE LABORATORIO NO 3.docx
@@ -467,25 +467,7 @@
           <w:sz w:val="24"/>
           <w:szCs w:val="24"/>
         </w:rPr>
-        <w:t>Ordenamiento Burbuja (</w:t>
-      </w:r>
-      <w:proofErr w:type="spellStart"/>
-      <w:r>
-        <w:rPr>
-          <w:rFonts w:ascii="Times New Roman" w:hAnsi="Times New Roman" w:cs="Times New Roman"/>
-          <w:sz w:val="24"/>
-          <w:szCs w:val="24"/>
-        </w:rPr>
-        <w:t>Bubble</w:t>
-      </w:r>
-      <w:proofErr w:type="spellEnd"/>
-      <w:r>
-        <w:rPr>
-          <w:rFonts w:ascii="Times New Roman" w:hAnsi="Times New Roman" w:cs="Times New Roman"/>
-          <w:sz w:val="24"/>
-          <w:szCs w:val="24"/>
-        </w:rPr>
-        <w:t xml:space="preserve"> Sort)</w:t>
+        <w:t>Ordenamiento Burbuja (Bubble Sort)</w:t>
       </w:r>
     </w:p>
     <w:p>
@@ -503,25 +485,7 @@
           <w:sz w:val="24"/>
           <w:szCs w:val="24"/>
         </w:rPr>
-        <w:t xml:space="preserve">El </w:t>
-      </w:r>
-      <w:proofErr w:type="spellStart"/>
-      <w:r>
-        <w:rPr>
-          <w:rFonts w:ascii="Times New Roman" w:hAnsi="Times New Roman" w:cs="Times New Roman"/>
-          <w:sz w:val="24"/>
-          <w:szCs w:val="24"/>
-        </w:rPr>
-        <w:t>Bubble</w:t>
-      </w:r>
-      <w:proofErr w:type="spellEnd"/>
-      <w:r>
-        <w:rPr>
-          <w:rFonts w:ascii="Times New Roman" w:hAnsi="Times New Roman" w:cs="Times New Roman"/>
-          <w:sz w:val="24"/>
-          <w:szCs w:val="24"/>
-        </w:rPr>
-        <w:t xml:space="preserve"> Sort es un algoritmo sencillo que compara elementos adyacentes y los intercambia si están en el orden incorrecto. Su complejidad es O(n²) en el peor caso.</w:t>
+        <w:t>El Bubble Sort es un algoritmo sencillo que compara elementos adyacentes y los intercambia si están en el orden incorrecto. Su complejidad es O(n²) en el peor caso.</w:t>
       </w:r>
     </w:p>
     <w:p>
@@ -537,6 +501,7 @@
       <w:r>
         <w:rPr>
           <w:rFonts w:ascii="Times New Roman" w:hAnsi="Times New Roman" w:cs="Times New Roman"/>
+          <w:noProof/>
           <w:sz w:val="24"/>
           <w:szCs w:val="24"/>
         </w:rPr>
@@ -630,6 +595,7 @@
       <w:r>
         <w:rPr>
           <w:rFonts w:ascii="Times New Roman" w:hAnsi="Times New Roman" w:cs="Times New Roman"/>
+          <w:noProof/>
           <w:sz w:val="24"/>
           <w:szCs w:val="24"/>
         </w:rPr>
@@ -689,25 +655,7 @@
           <w:sz w:val="24"/>
           <w:szCs w:val="24"/>
         </w:rPr>
-        <w:t>Ordenamiento por Selección (</w:t>
-      </w:r>
-      <w:proofErr w:type="spellStart"/>
-      <w:r>
-        <w:rPr>
-          <w:rFonts w:ascii="Times New Roman" w:hAnsi="Times New Roman" w:cs="Times New Roman"/>
-          <w:sz w:val="24"/>
-          <w:szCs w:val="24"/>
-        </w:rPr>
-        <w:t>Selection</w:t>
-      </w:r>
-      <w:proofErr w:type="spellEnd"/>
-      <w:r>
-        <w:rPr>
-          <w:rFonts w:ascii="Times New Roman" w:hAnsi="Times New Roman" w:cs="Times New Roman"/>
-          <w:sz w:val="24"/>
-          <w:szCs w:val="24"/>
-        </w:rPr>
-        <w:t xml:space="preserve"> Sort)</w:t>
+        <w:t>Ordenamiento por Selección (Selection Sort)</w:t>
       </w:r>
     </w:p>
     <w:p>
@@ -725,25 +673,7 @@
           <w:sz w:val="24"/>
           <w:szCs w:val="24"/>
         </w:rPr>
-        <w:t xml:space="preserve">El </w:t>
-      </w:r>
-      <w:proofErr w:type="spellStart"/>
-      <w:r>
-        <w:rPr>
-          <w:rFonts w:ascii="Times New Roman" w:hAnsi="Times New Roman" w:cs="Times New Roman"/>
-          <w:sz w:val="24"/>
-          <w:szCs w:val="24"/>
-        </w:rPr>
-        <w:t>Selection</w:t>
-      </w:r>
-      <w:proofErr w:type="spellEnd"/>
-      <w:r>
-        <w:rPr>
-          <w:rFonts w:ascii="Times New Roman" w:hAnsi="Times New Roman" w:cs="Times New Roman"/>
-          <w:sz w:val="24"/>
-          <w:szCs w:val="24"/>
-        </w:rPr>
-        <w:t xml:space="preserve"> Sort selecciona el elemento más pequeño y lo intercambia con el primer elemento no ordenado. Tiene una complejidad de O(n²).</w:t>
+        <w:t>El Selection Sort selecciona el elemento más pequeño y lo intercambia con el primer elemento no ordenado. Tiene una complejidad de O(n²).</w:t>
       </w:r>
     </w:p>
     <w:p>
@@ -759,6 +689,7 @@
       <w:r>
         <w:rPr>
           <w:rFonts w:ascii="Times New Roman" w:hAnsi="Times New Roman" w:cs="Times New Roman"/>
+          <w:noProof/>
           <w:sz w:val="24"/>
           <w:szCs w:val="24"/>
         </w:rPr>
@@ -837,25 +768,7 @@
           <w:sz w:val="24"/>
           <w:szCs w:val="24"/>
         </w:rPr>
-        <w:t xml:space="preserve">El Shell Sort es una mejora del Insertion Sort que compara elementos separados por un "gap" y reduce este espacio hasta que se convierte en un Insertion Sort normal. Su complejidad varía según la secuencia de incrementos utilizada, pero en general es </w:t>
-      </w:r>
-      <w:proofErr w:type="gramStart"/>
-      <w:r>
-        <w:rPr>
-          <w:rFonts w:ascii="Times New Roman" w:hAnsi="Times New Roman" w:cs="Times New Roman"/>
-          <w:sz w:val="24"/>
-          <w:szCs w:val="24"/>
-        </w:rPr>
-        <w:t>O(</w:t>
-      </w:r>
-      <w:proofErr w:type="gramEnd"/>
-      <w:r>
-        <w:rPr>
-          <w:rFonts w:ascii="Times New Roman" w:hAnsi="Times New Roman" w:cs="Times New Roman"/>
-          <w:sz w:val="24"/>
-          <w:szCs w:val="24"/>
-        </w:rPr>
-        <w:t>n log n).</w:t>
+        <w:t>El Shell Sort es una mejora del Insertion Sort que compara elementos separados por un "gap" y reduce este espacio hasta que se convierte en un Insertion Sort normal. Su complejidad varía según la secuencia de incrementos utilizada, pero en general es O(n log n).</w:t>
       </w:r>
     </w:p>
     <w:p>
@@ -871,6 +784,7 @@
       <w:r>
         <w:rPr>
           <w:rFonts w:ascii="Times New Roman" w:hAnsi="Times New Roman" w:cs="Times New Roman"/>
+          <w:noProof/>
           <w:sz w:val="24"/>
           <w:szCs w:val="24"/>
         </w:rPr>
@@ -948,61 +862,7 @@
           <w:sz w:val="24"/>
           <w:szCs w:val="24"/>
         </w:rPr>
-        <w:t>El Heap Sort utiliza una estructura de datos llamada montículo (</w:t>
-      </w:r>
-      <w:proofErr w:type="spellStart"/>
-      <w:r>
-        <w:rPr>
-          <w:rFonts w:ascii="Times New Roman" w:hAnsi="Times New Roman" w:cs="Times New Roman"/>
-          <w:sz w:val="24"/>
-          <w:szCs w:val="24"/>
-        </w:rPr>
-        <w:t>heap</w:t>
-      </w:r>
-      <w:proofErr w:type="spellEnd"/>
-      <w:r>
-        <w:rPr>
-          <w:rFonts w:ascii="Times New Roman" w:hAnsi="Times New Roman" w:cs="Times New Roman"/>
-          <w:sz w:val="24"/>
-          <w:szCs w:val="24"/>
-        </w:rPr>
-        <w:t xml:space="preserve">) para ordenar los elementos. Se construye un </w:t>
-      </w:r>
-      <w:proofErr w:type="spellStart"/>
-      <w:r>
-        <w:rPr>
-          <w:rFonts w:ascii="Times New Roman" w:hAnsi="Times New Roman" w:cs="Times New Roman"/>
-          <w:sz w:val="24"/>
-          <w:szCs w:val="24"/>
-        </w:rPr>
-        <w:t>heap</w:t>
-      </w:r>
-      <w:proofErr w:type="spellEnd"/>
-      <w:r>
-        <w:rPr>
-          <w:rFonts w:ascii="Times New Roman" w:hAnsi="Times New Roman" w:cs="Times New Roman"/>
-          <w:sz w:val="24"/>
-          <w:szCs w:val="24"/>
-        </w:rPr>
-        <w:t xml:space="preserve"> máximo y se extrae el elemento mayor repetidamente. Su complejidad es </w:t>
-      </w:r>
-      <w:proofErr w:type="gramStart"/>
-      <w:r>
-        <w:rPr>
-          <w:rFonts w:ascii="Times New Roman" w:hAnsi="Times New Roman" w:cs="Times New Roman"/>
-          <w:sz w:val="24"/>
-          <w:szCs w:val="24"/>
-        </w:rPr>
-        <w:t>O(</w:t>
-      </w:r>
-      <w:proofErr w:type="gramEnd"/>
-      <w:r>
-        <w:rPr>
-          <w:rFonts w:ascii="Times New Roman" w:hAnsi="Times New Roman" w:cs="Times New Roman"/>
-          <w:sz w:val="24"/>
-          <w:szCs w:val="24"/>
-        </w:rPr>
-        <w:t>n log n).</w:t>
+        <w:t>El Heap Sort utiliza una estructura de datos llamada montículo (heap) para ordenar los elementos. Se construye un heap máximo y se extrae el elemento mayor repetidamente. Su complejidad es O(n log n).</w:t>
       </w:r>
     </w:p>
     <w:p>
@@ -1018,6 +878,7 @@
       <w:r>
         <w:rPr>
           <w:rFonts w:ascii="Times New Roman" w:hAnsi="Times New Roman" w:cs="Times New Roman"/>
+          <w:noProof/>
           <w:sz w:val="24"/>
           <w:szCs w:val="24"/>
         </w:rPr>
@@ -1096,25 +957,7 @@
           <w:sz w:val="24"/>
           <w:szCs w:val="24"/>
         </w:rPr>
-        <w:t xml:space="preserve">El Quick Sort utiliza un enfoque divide y vencerás, eligiendo un pivote, y luego ordena los elementos menores a la izquierda y los mayores a la derecha. Su complejidad promedio es </w:t>
-      </w:r>
-      <w:proofErr w:type="gramStart"/>
-      <w:r>
-        <w:rPr>
-          <w:rFonts w:ascii="Times New Roman" w:hAnsi="Times New Roman" w:cs="Times New Roman"/>
-          <w:sz w:val="24"/>
-          <w:szCs w:val="24"/>
-        </w:rPr>
-        <w:t>O(</w:t>
-      </w:r>
-      <w:proofErr w:type="gramEnd"/>
-      <w:r>
-        <w:rPr>
-          <w:rFonts w:ascii="Times New Roman" w:hAnsi="Times New Roman" w:cs="Times New Roman"/>
-          <w:sz w:val="24"/>
-          <w:szCs w:val="24"/>
-        </w:rPr>
-        <w:t>n log n), aunque en el peor caso puede ser O(n²).</w:t>
+        <w:t>El Quick Sort utiliza un enfoque divide y vencerás, eligiendo un pivote, y luego ordena los elementos menores a la izquierda y los mayores a la derecha. Su complejidad promedio es O(n log n), aunque en el peor caso puede ser O(n²).</w:t>
       </w:r>
     </w:p>
     <w:p>
@@ -1130,6 +973,7 @@
       <w:r>
         <w:rPr>
           <w:rFonts w:ascii="Times New Roman" w:hAnsi="Times New Roman" w:cs="Times New Roman"/>
+          <w:noProof/>
           <w:sz w:val="24"/>
           <w:szCs w:val="24"/>
         </w:rPr>
@@ -1249,8 +1093,8 @@
         <w:gridCol w:w="1176"/>
         <w:gridCol w:w="1296"/>
         <w:gridCol w:w="1536"/>
-        <w:gridCol w:w="1288"/>
-        <w:gridCol w:w="1245"/>
+        <w:gridCol w:w="1776"/>
+        <w:gridCol w:w="1408"/>
       </w:tblGrid>
       <w:tr>
         <w:trPr>
@@ -1260,7 +1104,7 @@
         <w:tc>
           <w:tcPr>
             <w:cnfStyle w:val="001000000000" w:firstRow="0" w:lastRow="0" w:firstColumn="1" w:lastColumn="0" w:oddVBand="0" w:evenVBand="0" w:oddHBand="0" w:evenHBand="0" w:firstRowFirstColumn="0" w:firstRowLastColumn="0" w:lastRowFirstColumn="0" w:lastRowLastColumn="0"/>
-            <w:tcW w:w="1251" w:type="dxa"/>
+            <w:tcW w:w="1270" w:type="dxa"/>
             <w:vAlign w:val="center"/>
           </w:tcPr>
           <w:p>
@@ -1327,31 +1171,6 @@
         </w:tc>
         <w:tc>
           <w:tcPr>
-            <w:tcW w:w="1153" w:type="dxa"/>
-            <w:vAlign w:val="center"/>
-          </w:tcPr>
-          <w:p>
-            <w:pPr>
-              <w:jc w:val="center"/>
-              <w:cnfStyle w:val="100000000000" w:firstRow="1" w:lastRow="0" w:firstColumn="0" w:lastColumn="0" w:oddVBand="0" w:evenVBand="0" w:oddHBand="0" w:evenHBand="0" w:firstRowFirstColumn="0" w:firstRowLastColumn="0" w:lastRowFirstColumn="0" w:lastRowLastColumn="0"/>
-              <w:rPr>
-                <w:rFonts w:ascii="Times New Roman" w:hAnsi="Times New Roman" w:cs="Times New Roman"/>
-                <w:sz w:val="24"/>
-                <w:szCs w:val="24"/>
-              </w:rPr>
-            </w:pPr>
-            <w:r>
-              <w:rPr>
-                <w:rFonts w:ascii="Times New Roman" w:hAnsi="Times New Roman" w:cs="Times New Roman"/>
-                <w:sz w:val="24"/>
-                <w:szCs w:val="24"/>
-              </w:rPr>
-              <w:t>5000</w:t>
-            </w:r>
-          </w:p>
-        </w:tc>
-        <w:tc>
-          <w:tcPr>
             <w:tcW w:w="1176" w:type="dxa"/>
             <w:vAlign w:val="center"/>
           </w:tcPr>
@@ -1371,13 +1190,13 @@
                 <w:sz w:val="24"/>
                 <w:szCs w:val="24"/>
               </w:rPr>
-              <w:t>10000</w:t>
+              <w:t>5000</w:t>
             </w:r>
           </w:p>
         </w:tc>
         <w:tc>
           <w:tcPr>
-            <w:tcW w:w="1199" w:type="dxa"/>
+            <w:tcW w:w="1296" w:type="dxa"/>
             <w:vAlign w:val="center"/>
           </w:tcPr>
           <w:p>
@@ -1396,13 +1215,13 @@
                 <w:sz w:val="24"/>
                 <w:szCs w:val="24"/>
               </w:rPr>
-              <w:t>100000</w:t>
+              <w:t>10000</w:t>
             </w:r>
           </w:p>
         </w:tc>
         <w:tc>
           <w:tcPr>
-            <w:tcW w:w="1222" w:type="dxa"/>
+            <w:tcW w:w="1536" w:type="dxa"/>
             <w:vAlign w:val="center"/>
           </w:tcPr>
           <w:p>
@@ -1421,13 +1240,38 @@
                 <w:sz w:val="24"/>
                 <w:szCs w:val="24"/>
               </w:rPr>
-              <w:t>1000000</w:t>
+              <w:t>100000</w:t>
             </w:r>
           </w:p>
         </w:tc>
         <w:tc>
           <w:tcPr>
-            <w:tcW w:w="1245" w:type="dxa"/>
+            <w:tcW w:w="1296" w:type="dxa"/>
+            <w:vAlign w:val="center"/>
+          </w:tcPr>
+          <w:p>
+            <w:pPr>
+              <w:jc w:val="center"/>
+              <w:cnfStyle w:val="100000000000" w:firstRow="1" w:lastRow="0" w:firstColumn="0" w:lastColumn="0" w:oddVBand="0" w:evenVBand="0" w:oddHBand="0" w:evenHBand="0" w:firstRowFirstColumn="0" w:firstRowLastColumn="0" w:lastRowFirstColumn="0" w:lastRowLastColumn="0"/>
+              <w:rPr>
+                <w:rFonts w:ascii="Times New Roman" w:hAnsi="Times New Roman" w:cs="Times New Roman"/>
+                <w:sz w:val="24"/>
+                <w:szCs w:val="24"/>
+              </w:rPr>
+            </w:pPr>
+            <w:r>
+              <w:rPr>
+                <w:rFonts w:ascii="Times New Roman" w:hAnsi="Times New Roman" w:cs="Times New Roman"/>
+                <w:sz w:val="24"/>
+                <w:szCs w:val="24"/>
+              </w:rPr>
+              <w:t>1000000</w:t>
+            </w:r>
+          </w:p>
+        </w:tc>
+        <w:tc>
+          <w:tcPr>
+            <w:tcW w:w="1408" w:type="dxa"/>
             <w:vAlign w:val="center"/>
           </w:tcPr>
           <w:p>
@@ -1459,7 +1303,7 @@
         <w:tc>
           <w:tcPr>
             <w:cnfStyle w:val="001000000000" w:firstRow="0" w:lastRow="0" w:firstColumn="1" w:lastColumn="0" w:oddVBand="0" w:evenVBand="0" w:oddHBand="0" w:evenHBand="0" w:firstRowFirstColumn="0" w:firstRowLastColumn="0" w:lastRowFirstColumn="0" w:lastRowLastColumn="0"/>
-            <w:tcW w:w="1251" w:type="dxa"/>
+            <w:tcW w:w="1270" w:type="dxa"/>
             <w:vAlign w:val="center"/>
           </w:tcPr>
           <w:p>
@@ -1501,52 +1345,24 @@
                 <w:sz w:val="24"/>
                 <w:szCs w:val="24"/>
               </w:rPr>
-              <w:t xml:space="preserve">7 ms | 6340600 </w:t>
-            </w:r>
-            <w:proofErr w:type="spellStart"/>
-            <w:r>
-              <w:rPr>
-                <w:rFonts w:ascii="Times New Roman" w:hAnsi="Times New Roman" w:cs="Times New Roman"/>
-                <w:sz w:val="24"/>
-                <w:szCs w:val="24"/>
-              </w:rPr>
-              <w:t>ns</w:t>
-            </w:r>
-            <w:proofErr w:type="spellEnd"/>
-          </w:p>
-        </w:tc>
-        <w:tc>
-          <w:tcPr>
-            <w:tcW w:w="1153" w:type="dxa"/>
-            <w:vAlign w:val="center"/>
-          </w:tcPr>
-          <w:p>
-            <w:pPr>
-              <w:cnfStyle w:val="000000100000" w:firstRow="0" w:lastRow="0" w:firstColumn="0" w:lastColumn="0" w:oddVBand="0" w:evenVBand="0" w:oddHBand="1" w:evenHBand="0" w:firstRowFirstColumn="0" w:firstRowLastColumn="0" w:lastRowFirstColumn="0" w:lastRowLastColumn="0"/>
-              <w:rPr>
-                <w:rFonts w:ascii="Times New Roman" w:hAnsi="Times New Roman" w:cs="Times New Roman"/>
-                <w:sz w:val="24"/>
-                <w:szCs w:val="24"/>
-              </w:rPr>
-            </w:pPr>
-            <w:r>
-              <w:rPr>
-                <w:rFonts w:ascii="Times New Roman" w:hAnsi="Times New Roman" w:cs="Times New Roman"/>
-                <w:sz w:val="24"/>
-                <w:szCs w:val="24"/>
-              </w:rPr>
-              <w:t xml:space="preserve">26 ms | 26873200 </w:t>
-            </w:r>
-            <w:proofErr w:type="spellStart"/>
-            <w:r>
-              <w:rPr>
-                <w:rFonts w:ascii="Times New Roman" w:hAnsi="Times New Roman" w:cs="Times New Roman"/>
-                <w:sz w:val="24"/>
-                <w:szCs w:val="24"/>
-              </w:rPr>
-              <w:t>ns</w:t>
-            </w:r>
-            <w:proofErr w:type="spellEnd"/>
+              <w:t>19</w:t>
+            </w:r>
+            <w:r>
+              <w:rPr>
+                <w:rFonts w:ascii="Times New Roman" w:hAnsi="Times New Roman" w:cs="Times New Roman"/>
+                <w:sz w:val="24"/>
+                <w:szCs w:val="24"/>
+              </w:rPr>
+              <w:t xml:space="preserve"> ms | </w:t>
+            </w:r>
+            <w:r>
+              <w:rPr>
+                <w:rFonts w:ascii="Times New Roman" w:hAnsi="Times New Roman" w:cs="Times New Roman"/>
+                <w:sz w:val="24"/>
+                <w:szCs w:val="24"/>
+              </w:rPr>
+              <w:t>18045900 ns</w:t>
+            </w:r>
           </w:p>
         </w:tc>
         <w:tc>
@@ -1569,23 +1385,29 @@
                 <w:sz w:val="24"/>
                 <w:szCs w:val="24"/>
               </w:rPr>
-              <w:t xml:space="preserve">123ms | 123871400 </w:t>
-            </w:r>
-            <w:proofErr w:type="spellStart"/>
-            <w:r>
-              <w:rPr>
-                <w:rFonts w:ascii="Times New Roman" w:hAnsi="Times New Roman" w:cs="Times New Roman"/>
-                <w:sz w:val="24"/>
-                <w:szCs w:val="24"/>
-              </w:rPr>
-              <w:t>ns</w:t>
-            </w:r>
-            <w:proofErr w:type="spellEnd"/>
+              <w:t>69</w:t>
+            </w:r>
+            <w:r>
+              <w:rPr>
+                <w:rFonts w:ascii="Times New Roman" w:hAnsi="Times New Roman" w:cs="Times New Roman"/>
+                <w:sz w:val="24"/>
+                <w:szCs w:val="24"/>
+              </w:rPr>
+              <w:t xml:space="preserve"> ms | </w:t>
+            </w:r>
+            <w:r>
+              <w:rPr>
+                <w:rFonts w:ascii="Times New Roman" w:hAnsi="Times New Roman" w:cs="Times New Roman"/>
+                <w:sz w:val="24"/>
+                <w:szCs w:val="24"/>
+              </w:rPr>
+              <w:t>68645500 ns</w:t>
+            </w:r>
           </w:p>
         </w:tc>
         <w:tc>
           <w:tcPr>
-            <w:tcW w:w="1199" w:type="dxa"/>
+            <w:tcW w:w="1296" w:type="dxa"/>
             <w:vAlign w:val="center"/>
           </w:tcPr>
           <w:p>
@@ -1603,31 +1425,29 @@
                 <w:sz w:val="24"/>
                 <w:szCs w:val="24"/>
               </w:rPr>
-              <w:t xml:space="preserve">16038 ms | </w:t>
-            </w:r>
-            <w:r>
-              <w:rPr>
-                <w:rFonts w:ascii="Times New Roman" w:hAnsi="Times New Roman" w:cs="Times New Roman"/>
-                <w:sz w:val="24"/>
-                <w:szCs w:val="24"/>
-              </w:rPr>
-              <w:t xml:space="preserve">16038275800 </w:t>
-            </w:r>
-            <w:proofErr w:type="spellStart"/>
-            <w:r>
-              <w:rPr>
-                <w:rFonts w:ascii="Times New Roman" w:hAnsi="Times New Roman" w:cs="Times New Roman"/>
-                <w:sz w:val="24"/>
-                <w:szCs w:val="24"/>
-              </w:rPr>
-              <w:t>ns</w:t>
-            </w:r>
-            <w:proofErr w:type="spellEnd"/>
+              <w:t xml:space="preserve">158 </w:t>
+            </w:r>
+            <w:r>
+              <w:rPr>
+                <w:rFonts w:ascii="Times New Roman" w:hAnsi="Times New Roman" w:cs="Times New Roman"/>
+                <w:sz w:val="24"/>
+                <w:szCs w:val="24"/>
+              </w:rPr>
+              <w:t xml:space="preserve">ms | </w:t>
+            </w:r>
+            <w:r>
+              <w:rPr>
+                <w:rFonts w:ascii="Times New Roman" w:hAnsi="Times New Roman" w:cs="Times New Roman"/>
+                <w:sz w:val="24"/>
+                <w:szCs w:val="24"/>
+              </w:rPr>
+              <w:t>158268200 ns</w:t>
+            </w:r>
           </w:p>
         </w:tc>
         <w:tc>
           <w:tcPr>
-            <w:tcW w:w="1222" w:type="dxa"/>
+            <w:tcW w:w="1536" w:type="dxa"/>
             <w:vAlign w:val="center"/>
           </w:tcPr>
           <w:p>
@@ -1639,11 +1459,59 @@
                 <w:szCs w:val="24"/>
               </w:rPr>
             </w:pPr>
+            <w:r>
+              <w:rPr>
+                <w:rFonts w:ascii="Times New Roman" w:hAnsi="Times New Roman" w:cs="Times New Roman"/>
+                <w:sz w:val="24"/>
+                <w:szCs w:val="24"/>
+              </w:rPr>
+              <w:t>16038 ms | 16038275800 ns</w:t>
+            </w:r>
           </w:p>
         </w:tc>
         <w:tc>
           <w:tcPr>
-            <w:tcW w:w="1245" w:type="dxa"/>
+            <w:tcW w:w="1296" w:type="dxa"/>
+            <w:vAlign w:val="center"/>
+          </w:tcPr>
+          <w:p>
+            <w:pPr>
+              <w:cnfStyle w:val="000000100000" w:firstRow="0" w:lastRow="0" w:firstColumn="0" w:lastColumn="0" w:oddVBand="0" w:evenVBand="0" w:oddHBand="1" w:evenHBand="0" w:firstRowFirstColumn="0" w:firstRowLastColumn="0" w:lastRowFirstColumn="0" w:lastRowLastColumn="0"/>
+              <w:rPr>
+                <w:rFonts w:ascii="Times New Roman" w:hAnsi="Times New Roman" w:cs="Times New Roman"/>
+                <w:sz w:val="24"/>
+                <w:szCs w:val="24"/>
+              </w:rPr>
+            </w:pPr>
+            <w:r>
+              <w:rPr>
+                <w:rFonts w:ascii="Times New Roman" w:hAnsi="Times New Roman" w:cs="Times New Roman"/>
+                <w:sz w:val="24"/>
+                <w:szCs w:val="24"/>
+              </w:rPr>
+              <w:t>1559991</w:t>
+            </w:r>
+            <w:r>
+              <w:rPr>
+                <w:rFonts w:ascii="Times New Roman" w:hAnsi="Times New Roman" w:cs="Times New Roman"/>
+                <w:sz w:val="24"/>
+                <w:szCs w:val="24"/>
+              </w:rPr>
+              <w:t xml:space="preserve"> ms | </w:t>
+            </w:r>
+            <w:r>
+              <w:rPr>
+                <w:rFonts w:ascii="Times New Roman" w:hAnsi="Times New Roman" w:cs="Times New Roman"/>
+                <w:sz w:val="24"/>
+                <w:szCs w:val="24"/>
+              </w:rPr>
+              <w:t>1559990688200 ns</w:t>
+            </w:r>
+          </w:p>
+        </w:tc>
+        <w:tc>
+          <w:tcPr>
+            <w:tcW w:w="1408" w:type="dxa"/>
             <w:vAlign w:val="center"/>
           </w:tcPr>
           <w:p>
@@ -1665,7 +1533,7 @@
         <w:tc>
           <w:tcPr>
             <w:cnfStyle w:val="001000000000" w:firstRow="0" w:lastRow="0" w:firstColumn="1" w:lastColumn="0" w:oddVBand="0" w:evenVBand="0" w:oddHBand="0" w:evenHBand="0" w:firstRowFirstColumn="0" w:firstRowLastColumn="0" w:lastRowFirstColumn="0" w:lastRowLastColumn="0"/>
-            <w:tcW w:w="1251" w:type="dxa"/>
+            <w:tcW w:w="1270" w:type="dxa"/>
             <w:vAlign w:val="center"/>
           </w:tcPr>
           <w:p>
@@ -1707,52 +1575,24 @@
                 <w:sz w:val="24"/>
                 <w:szCs w:val="24"/>
               </w:rPr>
-              <w:t xml:space="preserve">3 ms | 2586300 </w:t>
-            </w:r>
-            <w:proofErr w:type="spellStart"/>
-            <w:r>
-              <w:rPr>
-                <w:rFonts w:ascii="Times New Roman" w:hAnsi="Times New Roman" w:cs="Times New Roman"/>
-                <w:sz w:val="24"/>
-                <w:szCs w:val="24"/>
-              </w:rPr>
-              <w:t>ns</w:t>
-            </w:r>
-            <w:proofErr w:type="spellEnd"/>
-          </w:p>
-        </w:tc>
-        <w:tc>
-          <w:tcPr>
-            <w:tcW w:w="1153" w:type="dxa"/>
-            <w:vAlign w:val="center"/>
-          </w:tcPr>
-          <w:p>
-            <w:pPr>
-              <w:cnfStyle w:val="000000000000" w:firstRow="0" w:lastRow="0" w:firstColumn="0" w:lastColumn="0" w:oddVBand="0" w:evenVBand="0" w:oddHBand="0" w:evenHBand="0" w:firstRowFirstColumn="0" w:firstRowLastColumn="0" w:lastRowFirstColumn="0" w:lastRowLastColumn="0"/>
-              <w:rPr>
-                <w:rFonts w:ascii="Times New Roman" w:hAnsi="Times New Roman" w:cs="Times New Roman"/>
-                <w:sz w:val="24"/>
-                <w:szCs w:val="24"/>
-              </w:rPr>
-            </w:pPr>
-            <w:r>
-              <w:rPr>
-                <w:rFonts w:ascii="Times New Roman" w:hAnsi="Times New Roman" w:cs="Times New Roman"/>
-                <w:sz w:val="24"/>
-                <w:szCs w:val="24"/>
-              </w:rPr>
-              <w:t xml:space="preserve">10 ms | 10280700 </w:t>
-            </w:r>
-            <w:proofErr w:type="spellStart"/>
-            <w:r>
-              <w:rPr>
-                <w:rFonts w:ascii="Times New Roman" w:hAnsi="Times New Roman" w:cs="Times New Roman"/>
-                <w:sz w:val="24"/>
-                <w:szCs w:val="24"/>
-              </w:rPr>
-              <w:t>ns</w:t>
-            </w:r>
-            <w:proofErr w:type="spellEnd"/>
+              <w:t>9</w:t>
+            </w:r>
+            <w:r>
+              <w:rPr>
+                <w:rFonts w:ascii="Times New Roman" w:hAnsi="Times New Roman" w:cs="Times New Roman"/>
+                <w:sz w:val="24"/>
+                <w:szCs w:val="24"/>
+              </w:rPr>
+              <w:t xml:space="preserve"> ms | </w:t>
+            </w:r>
+            <w:r>
+              <w:rPr>
+                <w:rFonts w:ascii="Times New Roman" w:hAnsi="Times New Roman" w:cs="Times New Roman"/>
+                <w:sz w:val="24"/>
+                <w:szCs w:val="24"/>
+              </w:rPr>
+              <w:t>9269900 ns</w:t>
+            </w:r>
           </w:p>
         </w:tc>
         <w:tc>
@@ -1775,23 +1615,29 @@
                 <w:sz w:val="24"/>
                 <w:szCs w:val="24"/>
               </w:rPr>
-              <w:t xml:space="preserve">41 ms | 40989900 </w:t>
-            </w:r>
-            <w:proofErr w:type="spellStart"/>
-            <w:r>
-              <w:rPr>
-                <w:rFonts w:ascii="Times New Roman" w:hAnsi="Times New Roman" w:cs="Times New Roman"/>
-                <w:sz w:val="24"/>
-                <w:szCs w:val="24"/>
-              </w:rPr>
-              <w:t>ns</w:t>
-            </w:r>
-            <w:proofErr w:type="spellEnd"/>
+              <w:t>27</w:t>
+            </w:r>
+            <w:r>
+              <w:rPr>
+                <w:rFonts w:ascii="Times New Roman" w:hAnsi="Times New Roman" w:cs="Times New Roman"/>
+                <w:sz w:val="24"/>
+                <w:szCs w:val="24"/>
+              </w:rPr>
+              <w:t xml:space="preserve"> ms | </w:t>
+            </w:r>
+            <w:r>
+              <w:rPr>
+                <w:rFonts w:ascii="Times New Roman" w:hAnsi="Times New Roman" w:cs="Times New Roman"/>
+                <w:sz w:val="24"/>
+                <w:szCs w:val="24"/>
+              </w:rPr>
+              <w:t>26243000 ns</w:t>
+            </w:r>
           </w:p>
         </w:tc>
         <w:tc>
           <w:tcPr>
-            <w:tcW w:w="1199" w:type="dxa"/>
+            <w:tcW w:w="1296" w:type="dxa"/>
             <w:vAlign w:val="center"/>
           </w:tcPr>
           <w:p>
@@ -1809,31 +1655,29 @@
                 <w:sz w:val="24"/>
                 <w:szCs w:val="24"/>
               </w:rPr>
-              <w:t xml:space="preserve">3668 ms | </w:t>
-            </w:r>
-            <w:r>
-              <w:rPr>
-                <w:rFonts w:ascii="Times New Roman" w:hAnsi="Times New Roman" w:cs="Times New Roman"/>
-                <w:sz w:val="24"/>
-                <w:szCs w:val="24"/>
-              </w:rPr>
-              <w:t xml:space="preserve">3667696100 </w:t>
-            </w:r>
-            <w:proofErr w:type="spellStart"/>
-            <w:r>
-              <w:rPr>
-                <w:rFonts w:ascii="Times New Roman" w:hAnsi="Times New Roman" w:cs="Times New Roman"/>
-                <w:sz w:val="24"/>
-                <w:szCs w:val="24"/>
-              </w:rPr>
-              <w:t>ns</w:t>
-            </w:r>
-            <w:proofErr w:type="spellEnd"/>
+              <w:t>65</w:t>
+            </w:r>
+            <w:r>
+              <w:rPr>
+                <w:rFonts w:ascii="Times New Roman" w:hAnsi="Times New Roman" w:cs="Times New Roman"/>
+                <w:sz w:val="24"/>
+                <w:szCs w:val="24"/>
+              </w:rPr>
+              <w:t xml:space="preserve"> ms | </w:t>
+            </w:r>
+            <w:r>
+              <w:rPr>
+                <w:rFonts w:ascii="Times New Roman" w:hAnsi="Times New Roman" w:cs="Times New Roman"/>
+                <w:sz w:val="24"/>
+                <w:szCs w:val="24"/>
+              </w:rPr>
+              <w:t>65023500 ns</w:t>
+            </w:r>
           </w:p>
         </w:tc>
         <w:tc>
           <w:tcPr>
-            <w:tcW w:w="1222" w:type="dxa"/>
+            <w:tcW w:w="1536" w:type="dxa"/>
             <w:vAlign w:val="center"/>
           </w:tcPr>
           <w:p>
@@ -1845,11 +1689,59 @@
                 <w:szCs w:val="24"/>
               </w:rPr>
             </w:pPr>
+            <w:r>
+              <w:rPr>
+                <w:rFonts w:ascii="Times New Roman" w:hAnsi="Times New Roman" w:cs="Times New Roman"/>
+                <w:sz w:val="24"/>
+                <w:szCs w:val="24"/>
+              </w:rPr>
+              <w:t>3668 ms | 3667696100 ns</w:t>
+            </w:r>
           </w:p>
         </w:tc>
         <w:tc>
           <w:tcPr>
-            <w:tcW w:w="1245" w:type="dxa"/>
+            <w:tcW w:w="1296" w:type="dxa"/>
+            <w:vAlign w:val="center"/>
+          </w:tcPr>
+          <w:p>
+            <w:pPr>
+              <w:cnfStyle w:val="000000000000" w:firstRow="0" w:lastRow="0" w:firstColumn="0" w:lastColumn="0" w:oddVBand="0" w:evenVBand="0" w:oddHBand="0" w:evenHBand="0" w:firstRowFirstColumn="0" w:firstRowLastColumn="0" w:lastRowFirstColumn="0" w:lastRowLastColumn="0"/>
+              <w:rPr>
+                <w:rFonts w:ascii="Times New Roman" w:hAnsi="Times New Roman" w:cs="Times New Roman"/>
+                <w:sz w:val="24"/>
+                <w:szCs w:val="24"/>
+              </w:rPr>
+            </w:pPr>
+            <w:r>
+              <w:rPr>
+                <w:rFonts w:ascii="Times New Roman" w:hAnsi="Times New Roman" w:cs="Times New Roman"/>
+                <w:sz w:val="24"/>
+                <w:szCs w:val="24"/>
+              </w:rPr>
+              <w:t>393233 ms</w:t>
+            </w:r>
+            <w:r>
+              <w:rPr>
+                <w:rFonts w:ascii="Times New Roman" w:hAnsi="Times New Roman" w:cs="Times New Roman"/>
+                <w:sz w:val="24"/>
+                <w:szCs w:val="24"/>
+              </w:rPr>
+              <w:t xml:space="preserve"> | </w:t>
+            </w:r>
+            <w:r>
+              <w:rPr>
+                <w:rFonts w:ascii="Times New Roman" w:hAnsi="Times New Roman" w:cs="Times New Roman"/>
+                <w:sz w:val="24"/>
+                <w:szCs w:val="24"/>
+              </w:rPr>
+              <w:t>393232934700 ns</w:t>
+            </w:r>
+          </w:p>
+        </w:tc>
+        <w:tc>
+          <w:tcPr>
+            <w:tcW w:w="1408" w:type="dxa"/>
             <w:vAlign w:val="center"/>
           </w:tcPr>
           <w:p>
@@ -1872,7 +1764,7 @@
         <w:tc>
           <w:tcPr>
             <w:cnfStyle w:val="001000000000" w:firstRow="0" w:lastRow="0" w:firstColumn="1" w:lastColumn="0" w:oddVBand="0" w:evenVBand="0" w:oddHBand="0" w:evenHBand="0" w:firstRowFirstColumn="0" w:firstRowLastColumn="0" w:lastRowFirstColumn="0" w:lastRowLastColumn="0"/>
-            <w:tcW w:w="1251" w:type="dxa"/>
+            <w:tcW w:w="1270" w:type="dxa"/>
             <w:vAlign w:val="center"/>
           </w:tcPr>
           <w:p>
@@ -1914,7 +1806,15 @@
                 <w:sz w:val="24"/>
                 <w:szCs w:val="24"/>
               </w:rPr>
-              <w:t>5 ms |</w:t>
+              <w:t>7</w:t>
+            </w:r>
+            <w:r>
+              <w:rPr>
+                <w:rFonts w:ascii="Times New Roman" w:hAnsi="Times New Roman" w:cs="Times New Roman"/>
+                <w:sz w:val="24"/>
+                <w:szCs w:val="24"/>
+              </w:rPr>
+              <w:t xml:space="preserve"> ms |</w:t>
             </w:r>
           </w:p>
           <w:p>
@@ -1932,52 +1832,8 @@
                 <w:sz w:val="24"/>
                 <w:szCs w:val="24"/>
               </w:rPr>
-              <w:t xml:space="preserve">4438400 </w:t>
-            </w:r>
-            <w:proofErr w:type="spellStart"/>
-            <w:r>
-              <w:rPr>
-                <w:rFonts w:ascii="Times New Roman" w:hAnsi="Times New Roman" w:cs="Times New Roman"/>
-                <w:sz w:val="24"/>
-                <w:szCs w:val="24"/>
-              </w:rPr>
-              <w:t>ns</w:t>
-            </w:r>
-            <w:proofErr w:type="spellEnd"/>
-          </w:p>
-        </w:tc>
-        <w:tc>
-          <w:tcPr>
-            <w:tcW w:w="1153" w:type="dxa"/>
-            <w:vAlign w:val="center"/>
-          </w:tcPr>
-          <w:p>
-            <w:pPr>
-              <w:cnfStyle w:val="000000100000" w:firstRow="0" w:lastRow="0" w:firstColumn="0" w:lastColumn="0" w:oddVBand="0" w:evenVBand="0" w:oddHBand="1" w:evenHBand="0" w:firstRowFirstColumn="0" w:firstRowLastColumn="0" w:lastRowFirstColumn="0" w:lastRowLastColumn="0"/>
-              <w:rPr>
-                <w:rFonts w:ascii="Times New Roman" w:hAnsi="Times New Roman" w:cs="Times New Roman"/>
-                <w:sz w:val="24"/>
-                <w:szCs w:val="24"/>
-              </w:rPr>
-            </w:pPr>
-            <w:r>
-              <w:rPr>
-                <w:rFonts w:ascii="Times New Roman" w:hAnsi="Times New Roman" w:cs="Times New Roman"/>
-                <w:sz w:val="24"/>
-                <w:szCs w:val="24"/>
-              </w:rPr>
-              <w:t xml:space="preserve">7 ms | 6825400 </w:t>
-            </w:r>
-            <w:proofErr w:type="spellStart"/>
-            <w:r>
-              <w:rPr>
-                <w:rFonts w:ascii="Times New Roman" w:hAnsi="Times New Roman" w:cs="Times New Roman"/>
-                <w:sz w:val="24"/>
-                <w:szCs w:val="24"/>
-              </w:rPr>
-              <w:t>ns</w:t>
-            </w:r>
-            <w:proofErr w:type="spellEnd"/>
+              <w:t>6410700 ns</w:t>
+            </w:r>
           </w:p>
         </w:tc>
         <w:tc>
@@ -2000,23 +1856,29 @@
                 <w:sz w:val="24"/>
                 <w:szCs w:val="24"/>
               </w:rPr>
-              <w:t xml:space="preserve">37 ms | 37258300 </w:t>
-            </w:r>
-            <w:proofErr w:type="spellStart"/>
-            <w:r>
-              <w:rPr>
-                <w:rFonts w:ascii="Times New Roman" w:hAnsi="Times New Roman" w:cs="Times New Roman"/>
-                <w:sz w:val="24"/>
-                <w:szCs w:val="24"/>
-              </w:rPr>
-              <w:t>ns</w:t>
-            </w:r>
-            <w:proofErr w:type="spellEnd"/>
+              <w:t>8</w:t>
+            </w:r>
+            <w:r>
+              <w:rPr>
+                <w:rFonts w:ascii="Times New Roman" w:hAnsi="Times New Roman" w:cs="Times New Roman"/>
+                <w:sz w:val="24"/>
+                <w:szCs w:val="24"/>
+              </w:rPr>
+              <w:t xml:space="preserve"> ms | </w:t>
+            </w:r>
+            <w:r>
+              <w:rPr>
+                <w:rFonts w:ascii="Times New Roman" w:hAnsi="Times New Roman" w:cs="Times New Roman"/>
+                <w:sz w:val="24"/>
+                <w:szCs w:val="24"/>
+              </w:rPr>
+              <w:t>8093100 ns</w:t>
+            </w:r>
           </w:p>
         </w:tc>
         <w:tc>
           <w:tcPr>
-            <w:tcW w:w="1199" w:type="dxa"/>
+            <w:tcW w:w="1296" w:type="dxa"/>
             <w:vAlign w:val="center"/>
           </w:tcPr>
           <w:p>
@@ -2034,31 +1896,37 @@
                 <w:sz w:val="24"/>
                 <w:szCs w:val="24"/>
               </w:rPr>
-              <w:t xml:space="preserve">2501 ms | </w:t>
-            </w:r>
-            <w:r>
-              <w:rPr>
-                <w:rFonts w:ascii="Times New Roman" w:hAnsi="Times New Roman" w:cs="Times New Roman"/>
-                <w:sz w:val="24"/>
-                <w:szCs w:val="24"/>
-              </w:rPr>
-              <w:t xml:space="preserve">2502619400 </w:t>
-            </w:r>
-            <w:proofErr w:type="spellStart"/>
-            <w:r>
-              <w:rPr>
-                <w:rFonts w:ascii="Times New Roman" w:hAnsi="Times New Roman" w:cs="Times New Roman"/>
-                <w:sz w:val="24"/>
-                <w:szCs w:val="24"/>
-              </w:rPr>
-              <w:t>ns</w:t>
-            </w:r>
-            <w:proofErr w:type="spellEnd"/>
+              <w:t>40</w:t>
+            </w:r>
+            <w:r>
+              <w:rPr>
+                <w:rFonts w:ascii="Times New Roman" w:hAnsi="Times New Roman" w:cs="Times New Roman"/>
+                <w:sz w:val="24"/>
+                <w:szCs w:val="24"/>
+              </w:rPr>
+              <w:t xml:space="preserve"> ms | </w:t>
+            </w:r>
+            <w:r>
+              <w:rPr>
+                <w:rFonts w:ascii="Times New Roman" w:hAnsi="Times New Roman" w:cs="Times New Roman"/>
+                <w:sz w:val="24"/>
+                <w:szCs w:val="24"/>
+              </w:rPr>
+              <w:t>4</w:t>
+            </w:r>
+            <w:r>
+              <w:rPr>
+                <w:rFonts w:ascii="Times New Roman" w:hAnsi="Times New Roman" w:cs="Times New Roman"/>
+                <w:sz w:val="24"/>
+                <w:szCs w:val="24"/>
+              </w:rPr>
+              <w:t>0013500 ns</w:t>
+            </w:r>
           </w:p>
         </w:tc>
         <w:tc>
           <w:tcPr>
-            <w:tcW w:w="1222" w:type="dxa"/>
+            <w:tcW w:w="1536" w:type="dxa"/>
             <w:vAlign w:val="center"/>
           </w:tcPr>
           <w:p>
@@ -2070,11 +1938,67 @@
                 <w:szCs w:val="24"/>
               </w:rPr>
             </w:pPr>
+            <w:r>
+              <w:rPr>
+                <w:rFonts w:ascii="Times New Roman" w:hAnsi="Times New Roman" w:cs="Times New Roman"/>
+                <w:sz w:val="24"/>
+                <w:szCs w:val="24"/>
+              </w:rPr>
+              <w:t>2501 ms | 2502619400 ns</w:t>
+            </w:r>
           </w:p>
         </w:tc>
         <w:tc>
           <w:tcPr>
-            <w:tcW w:w="1245" w:type="dxa"/>
+            <w:tcW w:w="1296" w:type="dxa"/>
+            <w:vAlign w:val="center"/>
+          </w:tcPr>
+          <w:p>
+            <w:pPr>
+              <w:cnfStyle w:val="000000100000" w:firstRow="0" w:lastRow="0" w:firstColumn="0" w:lastColumn="0" w:oddVBand="0" w:evenVBand="0" w:oddHBand="1" w:evenHBand="0" w:firstRowFirstColumn="0" w:firstRowLastColumn="0" w:lastRowFirstColumn="0" w:lastRowLastColumn="0"/>
+              <w:rPr>
+                <w:rFonts w:ascii="Times New Roman" w:hAnsi="Times New Roman" w:cs="Times New Roman"/>
+                <w:sz w:val="24"/>
+                <w:szCs w:val="24"/>
+              </w:rPr>
+            </w:pPr>
+            <w:r>
+              <w:rPr>
+                <w:rFonts w:ascii="Times New Roman" w:hAnsi="Times New Roman" w:cs="Times New Roman"/>
+                <w:sz w:val="24"/>
+                <w:szCs w:val="24"/>
+              </w:rPr>
+              <w:t>296862 ms</w:t>
+            </w:r>
+            <w:r>
+              <w:rPr>
+                <w:rFonts w:ascii="Times New Roman" w:hAnsi="Times New Roman" w:cs="Times New Roman"/>
+                <w:sz w:val="24"/>
+                <w:szCs w:val="24"/>
+              </w:rPr>
+              <w:t xml:space="preserve"> </w:t>
+            </w:r>
+            <w:r>
+              <w:rPr>
+                <w:rFonts w:ascii="Times New Roman" w:hAnsi="Times New Roman" w:cs="Times New Roman"/>
+                <w:sz w:val="24"/>
+                <w:szCs w:val="24"/>
+              </w:rPr>
+              <w:t xml:space="preserve">| </w:t>
+            </w:r>
+            <w:r>
+              <w:rPr>
+                <w:rFonts w:ascii="Times New Roman" w:hAnsi="Times New Roman" w:cs="Times New Roman"/>
+                <w:sz w:val="24"/>
+                <w:szCs w:val="24"/>
+              </w:rPr>
+              <w:t>296861635200 ns</w:t>
+            </w:r>
+          </w:p>
+        </w:tc>
+        <w:tc>
+          <w:tcPr>
+            <w:tcW w:w="1408" w:type="dxa"/>
             <w:vAlign w:val="center"/>
           </w:tcPr>
           <w:p>
@@ -2096,7 +2020,7 @@
         <w:tc>
           <w:tcPr>
             <w:cnfStyle w:val="001000000000" w:firstRow="0" w:lastRow="0" w:firstColumn="1" w:lastColumn="0" w:oddVBand="0" w:evenVBand="0" w:oddHBand="0" w:evenHBand="0" w:firstRowFirstColumn="0" w:firstRowLastColumn="0" w:lastRowFirstColumn="0" w:lastRowLastColumn="0"/>
-            <w:tcW w:w="1251" w:type="dxa"/>
+            <w:tcW w:w="1270" w:type="dxa"/>
             <w:vAlign w:val="center"/>
           </w:tcPr>
           <w:p>
@@ -2138,7 +2062,15 @@
                 <w:sz w:val="24"/>
                 <w:szCs w:val="24"/>
               </w:rPr>
-              <w:t>0 ms |</w:t>
+              <w:t>2</w:t>
+            </w:r>
+            <w:r>
+              <w:rPr>
+                <w:rFonts w:ascii="Times New Roman" w:hAnsi="Times New Roman" w:cs="Times New Roman"/>
+                <w:sz w:val="24"/>
+                <w:szCs w:val="24"/>
+              </w:rPr>
+              <w:t xml:space="preserve"> ms |</w:t>
             </w:r>
           </w:p>
           <w:p>
@@ -2156,42 +2088,8 @@
                 <w:sz w:val="24"/>
                 <w:szCs w:val="24"/>
               </w:rPr>
-              <w:t>521900</w:t>
-            </w:r>
-          </w:p>
-        </w:tc>
-        <w:tc>
-          <w:tcPr>
-            <w:tcW w:w="1153" w:type="dxa"/>
-            <w:vAlign w:val="center"/>
-          </w:tcPr>
-          <w:p>
-            <w:pPr>
-              <w:cnfStyle w:val="000000000000" w:firstRow="0" w:lastRow="0" w:firstColumn="0" w:lastColumn="0" w:oddVBand="0" w:evenVBand="0" w:oddHBand="0" w:evenHBand="0" w:firstRowFirstColumn="0" w:firstRowLastColumn="0" w:lastRowFirstColumn="0" w:lastRowLastColumn="0"/>
-              <w:rPr>
-                <w:rFonts w:ascii="Times New Roman" w:hAnsi="Times New Roman" w:cs="Times New Roman"/>
-                <w:sz w:val="24"/>
-                <w:szCs w:val="24"/>
-              </w:rPr>
-            </w:pPr>
-            <w:r>
-              <w:rPr>
-                <w:rFonts w:ascii="Times New Roman" w:hAnsi="Times New Roman" w:cs="Times New Roman"/>
-                <w:sz w:val="24"/>
-                <w:szCs w:val="24"/>
-              </w:rPr>
-              <w:t xml:space="preserve">2 ms | 2370100 </w:t>
-            </w:r>
-            <w:proofErr w:type="spellStart"/>
-            <w:r>
-              <w:rPr>
-                <w:rFonts w:ascii="Times New Roman" w:hAnsi="Times New Roman" w:cs="Times New Roman"/>
-                <w:sz w:val="24"/>
-                <w:szCs w:val="24"/>
-              </w:rPr>
-              <w:t>ns</w:t>
-            </w:r>
-            <w:proofErr w:type="spellEnd"/>
+              <w:t>1665700 ns</w:t>
+            </w:r>
           </w:p>
         </w:tc>
         <w:tc>
@@ -2214,23 +2112,29 @@
                 <w:sz w:val="24"/>
                 <w:szCs w:val="24"/>
               </w:rPr>
-              <w:t xml:space="preserve">1 ms | 1097500 </w:t>
-            </w:r>
-            <w:proofErr w:type="spellStart"/>
-            <w:r>
-              <w:rPr>
-                <w:rFonts w:ascii="Times New Roman" w:hAnsi="Times New Roman" w:cs="Times New Roman"/>
-                <w:sz w:val="24"/>
-                <w:szCs w:val="24"/>
-              </w:rPr>
-              <w:t>ns</w:t>
-            </w:r>
-            <w:proofErr w:type="spellEnd"/>
+              <w:t>9</w:t>
+            </w:r>
+            <w:r>
+              <w:rPr>
+                <w:rFonts w:ascii="Times New Roman" w:hAnsi="Times New Roman" w:cs="Times New Roman"/>
+                <w:sz w:val="24"/>
+                <w:szCs w:val="24"/>
+              </w:rPr>
+              <w:t xml:space="preserve"> ms | </w:t>
+            </w:r>
+            <w:r>
+              <w:rPr>
+                <w:rFonts w:ascii="Times New Roman" w:hAnsi="Times New Roman" w:cs="Times New Roman"/>
+                <w:sz w:val="24"/>
+                <w:szCs w:val="24"/>
+              </w:rPr>
+              <w:t>8490700 ns</w:t>
+            </w:r>
           </w:p>
         </w:tc>
         <w:tc>
           <w:tcPr>
-            <w:tcW w:w="1199" w:type="dxa"/>
+            <w:tcW w:w="1296" w:type="dxa"/>
             <w:vAlign w:val="center"/>
           </w:tcPr>
           <w:p>
@@ -2248,23 +2152,29 @@
                 <w:sz w:val="24"/>
                 <w:szCs w:val="24"/>
               </w:rPr>
-              <w:t xml:space="preserve">42 ms | 42586700 </w:t>
-            </w:r>
-            <w:proofErr w:type="spellStart"/>
-            <w:r>
-              <w:rPr>
-                <w:rFonts w:ascii="Times New Roman" w:hAnsi="Times New Roman" w:cs="Times New Roman"/>
-                <w:sz w:val="24"/>
-                <w:szCs w:val="24"/>
-              </w:rPr>
-              <w:t>ns</w:t>
-            </w:r>
-            <w:proofErr w:type="spellEnd"/>
+              <w:t>3</w:t>
+            </w:r>
+            <w:r>
+              <w:rPr>
+                <w:rFonts w:ascii="Times New Roman" w:hAnsi="Times New Roman" w:cs="Times New Roman"/>
+                <w:sz w:val="24"/>
+                <w:szCs w:val="24"/>
+              </w:rPr>
+              <w:t xml:space="preserve"> ms | </w:t>
+            </w:r>
+            <w:r>
+              <w:rPr>
+                <w:rFonts w:ascii="Times New Roman" w:hAnsi="Times New Roman" w:cs="Times New Roman"/>
+                <w:sz w:val="24"/>
+                <w:szCs w:val="24"/>
+              </w:rPr>
+              <w:t>3681800 ns</w:t>
+            </w:r>
           </w:p>
         </w:tc>
         <w:tc>
           <w:tcPr>
-            <w:tcW w:w="1222" w:type="dxa"/>
+            <w:tcW w:w="1536" w:type="dxa"/>
             <w:vAlign w:val="center"/>
           </w:tcPr>
           <w:p>
@@ -2282,31 +2192,13 @@
                 <w:sz w:val="24"/>
                 <w:szCs w:val="24"/>
               </w:rPr>
-              <w:t xml:space="preserve">115 ms | </w:t>
-            </w:r>
-            <w:r>
-              <w:rPr>
-                <w:rFonts w:ascii="Times New Roman" w:hAnsi="Times New Roman" w:cs="Times New Roman"/>
-                <w:sz w:val="24"/>
-                <w:szCs w:val="24"/>
-              </w:rPr>
-              <w:t xml:space="preserve">114978100 </w:t>
-            </w:r>
-            <w:proofErr w:type="spellStart"/>
-            <w:r>
-              <w:rPr>
-                <w:rFonts w:ascii="Times New Roman" w:hAnsi="Times New Roman" w:cs="Times New Roman"/>
-                <w:sz w:val="24"/>
-                <w:szCs w:val="24"/>
-              </w:rPr>
-              <w:t>ns</w:t>
-            </w:r>
-            <w:proofErr w:type="spellEnd"/>
+              <w:t>42 ms | 42586700 ns</w:t>
+            </w:r>
           </w:p>
         </w:tc>
         <w:tc>
           <w:tcPr>
-            <w:tcW w:w="1245" w:type="dxa"/>
+            <w:tcW w:w="1296" w:type="dxa"/>
             <w:vAlign w:val="center"/>
           </w:tcPr>
           <w:p>
@@ -2318,6 +2210,54 @@
                 <w:szCs w:val="24"/>
               </w:rPr>
             </w:pPr>
+            <w:r>
+              <w:rPr>
+                <w:rFonts w:ascii="Times New Roman" w:hAnsi="Times New Roman" w:cs="Times New Roman"/>
+                <w:sz w:val="24"/>
+                <w:szCs w:val="24"/>
+              </w:rPr>
+              <w:t>115 ms | 114978100 ns</w:t>
+            </w:r>
+          </w:p>
+        </w:tc>
+        <w:tc>
+          <w:tcPr>
+            <w:tcW w:w="1408" w:type="dxa"/>
+            <w:vAlign w:val="center"/>
+          </w:tcPr>
+          <w:p>
+            <w:pPr>
+              <w:cnfStyle w:val="000000000000" w:firstRow="0" w:lastRow="0" w:firstColumn="0" w:lastColumn="0" w:oddVBand="0" w:evenVBand="0" w:oddHBand="0" w:evenHBand="0" w:firstRowFirstColumn="0" w:firstRowLastColumn="0" w:lastRowFirstColumn="0" w:lastRowLastColumn="0"/>
+              <w:rPr>
+                <w:rFonts w:ascii="Times New Roman" w:hAnsi="Times New Roman" w:cs="Times New Roman"/>
+                <w:sz w:val="24"/>
+                <w:szCs w:val="24"/>
+              </w:rPr>
+            </w:pPr>
+            <w:r>
+              <w:rPr>
+                <w:rFonts w:ascii="Times New Roman" w:hAnsi="Times New Roman" w:cs="Times New Roman"/>
+                <w:sz w:val="24"/>
+                <w:szCs w:val="24"/>
+              </w:rPr>
+              <w:t xml:space="preserve">311 ms </w:t>
+            </w:r>
+            <w:r>
+              <w:rPr>
+                <w:rFonts w:ascii="Times New Roman" w:hAnsi="Times New Roman" w:cs="Times New Roman"/>
+                <w:sz w:val="24"/>
+                <w:szCs w:val="24"/>
+              </w:rPr>
+              <w:t xml:space="preserve">| </w:t>
+            </w:r>
+            <w:r>
+              <w:rPr>
+                <w:rFonts w:ascii="Times New Roman" w:hAnsi="Times New Roman" w:cs="Times New Roman"/>
+                <w:sz w:val="24"/>
+                <w:szCs w:val="24"/>
+              </w:rPr>
+              <w:t>311138900 ns</w:t>
+            </w:r>
           </w:p>
         </w:tc>
       </w:tr>
@@ -2329,7 +2269,7 @@
         <w:tc>
           <w:tcPr>
             <w:cnfStyle w:val="001000000000" w:firstRow="0" w:lastRow="0" w:firstColumn="1" w:lastColumn="0" w:oddVBand="0" w:evenVBand="0" w:oddHBand="0" w:evenHBand="0" w:firstRowFirstColumn="0" w:firstRowLastColumn="0" w:lastRowFirstColumn="0" w:lastRowLastColumn="0"/>
-            <w:tcW w:w="1251" w:type="dxa"/>
+            <w:tcW w:w="1270" w:type="dxa"/>
             <w:vAlign w:val="center"/>
           </w:tcPr>
           <w:p>
@@ -2341,7 +2281,6 @@
                 <w:szCs w:val="24"/>
               </w:rPr>
             </w:pPr>
-            <w:proofErr w:type="spellStart"/>
             <w:r>
               <w:rPr>
                 <w:rFonts w:ascii="Times New Roman" w:hAnsi="Times New Roman" w:cs="Times New Roman"/>
@@ -2350,7 +2289,6 @@
               </w:rPr>
               <w:t>HeapSort</w:t>
             </w:r>
-            <w:proofErr w:type="spellEnd"/>
           </w:p>
         </w:tc>
         <w:tc>
@@ -2373,7 +2311,15 @@
                 <w:sz w:val="24"/>
                 <w:szCs w:val="24"/>
               </w:rPr>
-              <w:t>0 ms |</w:t>
+              <w:t>1</w:t>
+            </w:r>
+            <w:r>
+              <w:rPr>
+                <w:rFonts w:ascii="Times New Roman" w:hAnsi="Times New Roman" w:cs="Times New Roman"/>
+                <w:sz w:val="24"/>
+                <w:szCs w:val="24"/>
+              </w:rPr>
+              <w:t xml:space="preserve"> ms |</w:t>
             </w:r>
           </w:p>
           <w:p>
@@ -2391,58 +2337,8 @@
                 <w:sz w:val="24"/>
                 <w:szCs w:val="24"/>
               </w:rPr>
-              <w:t>5</w:t>
-            </w:r>
-            <w:r>
-              <w:rPr>
-                <w:rFonts w:ascii="Times New Roman" w:hAnsi="Times New Roman" w:cs="Times New Roman"/>
-                <w:sz w:val="24"/>
-                <w:szCs w:val="24"/>
-              </w:rPr>
-              <w:t>464</w:t>
-            </w:r>
-            <w:r>
-              <w:rPr>
-                <w:rFonts w:ascii="Times New Roman" w:hAnsi="Times New Roman" w:cs="Times New Roman"/>
-                <w:sz w:val="24"/>
-                <w:szCs w:val="24"/>
-              </w:rPr>
-              <w:t>00</w:t>
-            </w:r>
-          </w:p>
-        </w:tc>
-        <w:tc>
-          <w:tcPr>
-            <w:tcW w:w="1153" w:type="dxa"/>
-            <w:vAlign w:val="center"/>
-          </w:tcPr>
-          <w:p>
-            <w:pPr>
-              <w:cnfStyle w:val="000000100000" w:firstRow="0" w:lastRow="0" w:firstColumn="0" w:lastColumn="0" w:oddVBand="0" w:evenVBand="0" w:oddHBand="1" w:evenHBand="0" w:firstRowFirstColumn="0" w:firstRowLastColumn="0" w:lastRowFirstColumn="0" w:lastRowLastColumn="0"/>
-              <w:rPr>
-                <w:rFonts w:ascii="Times New Roman" w:hAnsi="Times New Roman" w:cs="Times New Roman"/>
-                <w:sz w:val="24"/>
-                <w:szCs w:val="24"/>
-              </w:rPr>
-            </w:pPr>
-            <w:r>
-              <w:rPr>
-                <w:rFonts w:ascii="Times New Roman" w:hAnsi="Times New Roman" w:cs="Times New Roman"/>
-                <w:sz w:val="24"/>
-                <w:szCs w:val="24"/>
-              </w:rPr>
-              <w:t xml:space="preserve">1 ms | 635600 </w:t>
-            </w:r>
-            <w:proofErr w:type="spellStart"/>
-            <w:r>
-              <w:rPr>
-                <w:rFonts w:ascii="Times New Roman" w:hAnsi="Times New Roman" w:cs="Times New Roman"/>
-                <w:sz w:val="24"/>
-                <w:szCs w:val="24"/>
-              </w:rPr>
-              <w:t>ns</w:t>
-            </w:r>
-            <w:proofErr w:type="spellEnd"/>
+              <w:t>197200 ns</w:t>
+            </w:r>
           </w:p>
         </w:tc>
         <w:tc>
@@ -2465,23 +2361,29 @@
                 <w:sz w:val="24"/>
                 <w:szCs w:val="24"/>
               </w:rPr>
-              <w:t xml:space="preserve">1 ms | 1372400 </w:t>
-            </w:r>
-            <w:proofErr w:type="spellStart"/>
-            <w:r>
-              <w:rPr>
-                <w:rFonts w:ascii="Times New Roman" w:hAnsi="Times New Roman" w:cs="Times New Roman"/>
-                <w:sz w:val="24"/>
-                <w:szCs w:val="24"/>
-              </w:rPr>
-              <w:t>ns</w:t>
-            </w:r>
-            <w:proofErr w:type="spellEnd"/>
+              <w:t>2</w:t>
+            </w:r>
+            <w:r>
+              <w:rPr>
+                <w:rFonts w:ascii="Times New Roman" w:hAnsi="Times New Roman" w:cs="Times New Roman"/>
+                <w:sz w:val="24"/>
+                <w:szCs w:val="24"/>
+              </w:rPr>
+              <w:t xml:space="preserve"> ms | </w:t>
+            </w:r>
+            <w:r>
+              <w:rPr>
+                <w:rFonts w:ascii="Times New Roman" w:hAnsi="Times New Roman" w:cs="Times New Roman"/>
+                <w:sz w:val="24"/>
+                <w:szCs w:val="24"/>
+              </w:rPr>
+              <w:t>2773800 ns</w:t>
+            </w:r>
           </w:p>
         </w:tc>
         <w:tc>
           <w:tcPr>
-            <w:tcW w:w="1199" w:type="dxa"/>
+            <w:tcW w:w="1296" w:type="dxa"/>
             <w:vAlign w:val="center"/>
           </w:tcPr>
           <w:p>
@@ -2499,23 +2401,29 @@
                 <w:sz w:val="24"/>
                 <w:szCs w:val="24"/>
               </w:rPr>
-              <w:t xml:space="preserve">15 ms | 15394800 </w:t>
-            </w:r>
-            <w:proofErr w:type="spellStart"/>
-            <w:r>
-              <w:rPr>
-                <w:rFonts w:ascii="Times New Roman" w:hAnsi="Times New Roman" w:cs="Times New Roman"/>
-                <w:sz w:val="24"/>
-                <w:szCs w:val="24"/>
-              </w:rPr>
-              <w:t>ns</w:t>
-            </w:r>
-            <w:proofErr w:type="spellEnd"/>
+              <w:t>3</w:t>
+            </w:r>
+            <w:r>
+              <w:rPr>
+                <w:rFonts w:ascii="Times New Roman" w:hAnsi="Times New Roman" w:cs="Times New Roman"/>
+                <w:sz w:val="24"/>
+                <w:szCs w:val="24"/>
+              </w:rPr>
+              <w:t xml:space="preserve"> ms | </w:t>
+            </w:r>
+            <w:r>
+              <w:rPr>
+                <w:rFonts w:ascii="Times New Roman" w:hAnsi="Times New Roman" w:cs="Times New Roman"/>
+                <w:sz w:val="24"/>
+                <w:szCs w:val="24"/>
+              </w:rPr>
+              <w:t>3468500 ns</w:t>
+            </w:r>
           </w:p>
         </w:tc>
         <w:tc>
           <w:tcPr>
-            <w:tcW w:w="1222" w:type="dxa"/>
+            <w:tcW w:w="1536" w:type="dxa"/>
             <w:vAlign w:val="center"/>
           </w:tcPr>
           <w:p>
@@ -2533,31 +2441,21 @@
                 <w:sz w:val="24"/>
                 <w:szCs w:val="24"/>
               </w:rPr>
-              <w:t xml:space="preserve">114 ms | </w:t>
-            </w:r>
-            <w:r>
-              <w:rPr>
-                <w:rFonts w:ascii="Times New Roman" w:hAnsi="Times New Roman" w:cs="Times New Roman"/>
-                <w:sz w:val="24"/>
-                <w:szCs w:val="24"/>
-              </w:rPr>
-              <w:t xml:space="preserve">114865100 </w:t>
-            </w:r>
-            <w:proofErr w:type="spellStart"/>
-            <w:r>
-              <w:rPr>
-                <w:rFonts w:ascii="Times New Roman" w:hAnsi="Times New Roman" w:cs="Times New Roman"/>
-                <w:sz w:val="24"/>
-                <w:szCs w:val="24"/>
-              </w:rPr>
-              <w:t>ns</w:t>
-            </w:r>
-            <w:proofErr w:type="spellEnd"/>
+              <w:t>29</w:t>
+            </w:r>
+            <w:r>
+              <w:rPr>
+                <w:rFonts w:ascii="Times New Roman" w:hAnsi="Times New Roman" w:cs="Times New Roman"/>
+                <w:sz w:val="24"/>
+                <w:szCs w:val="24"/>
+              </w:rPr>
+              <w:t xml:space="preserve"> ms | 15394800 ns</w:t>
+            </w:r>
           </w:p>
         </w:tc>
         <w:tc>
           <w:tcPr>
-            <w:tcW w:w="1245" w:type="dxa"/>
+            <w:tcW w:w="1296" w:type="dxa"/>
             <w:vAlign w:val="center"/>
           </w:tcPr>
           <w:p>
@@ -2569,6 +2467,46 @@
                 <w:szCs w:val="24"/>
               </w:rPr>
             </w:pPr>
+            <w:r>
+              <w:rPr>
+                <w:rFonts w:ascii="Times New Roman" w:hAnsi="Times New Roman" w:cs="Times New Roman"/>
+                <w:sz w:val="24"/>
+                <w:szCs w:val="24"/>
+              </w:rPr>
+              <w:t>114 ms | 114865100 ns</w:t>
+            </w:r>
+          </w:p>
+        </w:tc>
+        <w:tc>
+          <w:tcPr>
+            <w:tcW w:w="1408" w:type="dxa"/>
+            <w:vAlign w:val="center"/>
+          </w:tcPr>
+          <w:p>
+            <w:pPr>
+              <w:cnfStyle w:val="000000100000" w:firstRow="0" w:lastRow="0" w:firstColumn="0" w:lastColumn="0" w:oddVBand="0" w:evenVBand="0" w:oddHBand="1" w:evenHBand="0" w:firstRowFirstColumn="0" w:firstRowLastColumn="0" w:lastRowFirstColumn="0" w:lastRowLastColumn="0"/>
+              <w:rPr>
+                <w:rFonts w:ascii="Times New Roman" w:hAnsi="Times New Roman" w:cs="Times New Roman"/>
+                <w:sz w:val="24"/>
+                <w:szCs w:val="24"/>
+              </w:rPr>
+            </w:pPr>
+            <w:r>
+              <w:rPr>
+                <w:rFonts w:ascii="Times New Roman" w:hAnsi="Times New Roman" w:cs="Times New Roman"/>
+                <w:sz w:val="24"/>
+                <w:szCs w:val="24"/>
+              </w:rPr>
+              <w:t xml:space="preserve">1105 ms | </w:t>
+            </w:r>
+            <w:r>
+              <w:rPr>
+                <w:rFonts w:ascii="Times New Roman" w:hAnsi="Times New Roman" w:cs="Times New Roman"/>
+                <w:sz w:val="24"/>
+                <w:szCs w:val="24"/>
+              </w:rPr>
+              <w:t>1105588400 ns</w:t>
+            </w:r>
           </w:p>
         </w:tc>
       </w:tr>
@@ -2579,7 +2517,7 @@
         <w:tc>
           <w:tcPr>
             <w:cnfStyle w:val="001000000000" w:firstRow="0" w:lastRow="0" w:firstColumn="1" w:lastColumn="0" w:oddVBand="0" w:evenVBand="0" w:oddHBand="0" w:evenHBand="0" w:firstRowFirstColumn="0" w:firstRowLastColumn="0" w:lastRowFirstColumn="0" w:lastRowLastColumn="0"/>
-            <w:tcW w:w="1251" w:type="dxa"/>
+            <w:tcW w:w="1270" w:type="dxa"/>
             <w:vAlign w:val="center"/>
           </w:tcPr>
           <w:p>
@@ -2621,78 +2559,24 @@
                 <w:sz w:val="24"/>
                 <w:szCs w:val="24"/>
               </w:rPr>
-              <w:t>2</w:t>
-            </w:r>
-            <w:r>
-              <w:rPr>
-                <w:rFonts w:ascii="Times New Roman" w:hAnsi="Times New Roman" w:cs="Times New Roman"/>
-                <w:sz w:val="24"/>
-                <w:szCs w:val="24"/>
-              </w:rPr>
-              <w:t xml:space="preserve"> ms |</w:t>
-            </w:r>
-          </w:p>
-          <w:p>
-            <w:pPr>
-              <w:cnfStyle w:val="000000000000" w:firstRow="0" w:lastRow="0" w:firstColumn="0" w:lastColumn="0" w:oddVBand="0" w:evenVBand="0" w:oddHBand="0" w:evenHBand="0" w:firstRowFirstColumn="0" w:firstRowLastColumn="0" w:lastRowFirstColumn="0" w:lastRowLastColumn="0"/>
-              <w:rPr>
-                <w:rFonts w:ascii="Times New Roman" w:hAnsi="Times New Roman" w:cs="Times New Roman"/>
-                <w:sz w:val="24"/>
-                <w:szCs w:val="24"/>
-              </w:rPr>
-            </w:pPr>
-            <w:r>
-              <w:rPr>
-                <w:rFonts w:ascii="Times New Roman" w:hAnsi="Times New Roman" w:cs="Times New Roman"/>
-                <w:sz w:val="24"/>
-                <w:szCs w:val="24"/>
-              </w:rPr>
-              <w:t xml:space="preserve">1171700 </w:t>
-            </w:r>
-            <w:proofErr w:type="spellStart"/>
-            <w:r>
-              <w:rPr>
-                <w:rFonts w:ascii="Times New Roman" w:hAnsi="Times New Roman" w:cs="Times New Roman"/>
-                <w:sz w:val="24"/>
-                <w:szCs w:val="24"/>
-              </w:rPr>
-              <w:t>ns</w:t>
-            </w:r>
-            <w:proofErr w:type="spellEnd"/>
-          </w:p>
-        </w:tc>
-        <w:tc>
-          <w:tcPr>
-            <w:tcW w:w="1153" w:type="dxa"/>
-            <w:vAlign w:val="center"/>
-          </w:tcPr>
-          <w:p>
-            <w:pPr>
-              <w:cnfStyle w:val="000000000000" w:firstRow="0" w:lastRow="0" w:firstColumn="0" w:lastColumn="0" w:oddVBand="0" w:evenVBand="0" w:oddHBand="0" w:evenHBand="0" w:firstRowFirstColumn="0" w:firstRowLastColumn="0" w:lastRowFirstColumn="0" w:lastRowLastColumn="0"/>
-              <w:rPr>
-                <w:rFonts w:ascii="Times New Roman" w:hAnsi="Times New Roman" w:cs="Times New Roman"/>
-                <w:sz w:val="24"/>
-                <w:szCs w:val="24"/>
-              </w:rPr>
-            </w:pPr>
-            <w:r>
-              <w:rPr>
-                <w:rFonts w:ascii="Times New Roman" w:hAnsi="Times New Roman" w:cs="Times New Roman"/>
-                <w:sz w:val="24"/>
-                <w:szCs w:val="24"/>
-              </w:rPr>
-              <w:t xml:space="preserve">3 ms | 2888200 </w:t>
-            </w:r>
-            <w:proofErr w:type="spellStart"/>
-            <w:r>
-              <w:rPr>
-                <w:rFonts w:ascii="Times New Roman" w:hAnsi="Times New Roman" w:cs="Times New Roman"/>
-                <w:sz w:val="24"/>
-                <w:szCs w:val="24"/>
-              </w:rPr>
-              <w:t>ns</w:t>
-            </w:r>
-            <w:proofErr w:type="spellEnd"/>
+              <w:t>0</w:t>
+            </w:r>
+            <w:r>
+              <w:rPr>
+                <w:rFonts w:ascii="Times New Roman" w:hAnsi="Times New Roman" w:cs="Times New Roman"/>
+                <w:sz w:val="24"/>
+                <w:szCs w:val="24"/>
+              </w:rPr>
+              <w:t xml:space="preserve"> ms | </w:t>
+            </w:r>
+            <w:r>
+              <w:rPr>
+                <w:rFonts w:ascii="Times New Roman" w:hAnsi="Times New Roman" w:cs="Times New Roman"/>
+                <w:sz w:val="24"/>
+                <w:szCs w:val="24"/>
+              </w:rPr>
+              <w:t>371900 ns</w:t>
+            </w:r>
           </w:p>
         </w:tc>
         <w:tc>
@@ -2715,23 +2599,29 @@
                 <w:sz w:val="24"/>
                 <w:szCs w:val="24"/>
               </w:rPr>
-              <w:t xml:space="preserve">7 ms | 7403700 </w:t>
-            </w:r>
-            <w:proofErr w:type="spellStart"/>
-            <w:r>
-              <w:rPr>
-                <w:rFonts w:ascii="Times New Roman" w:hAnsi="Times New Roman" w:cs="Times New Roman"/>
-                <w:sz w:val="24"/>
-                <w:szCs w:val="24"/>
-              </w:rPr>
-              <w:t>ns</w:t>
-            </w:r>
-            <w:proofErr w:type="spellEnd"/>
+              <w:t>0</w:t>
+            </w:r>
+            <w:r>
+              <w:rPr>
+                <w:rFonts w:ascii="Times New Roman" w:hAnsi="Times New Roman" w:cs="Times New Roman"/>
+                <w:sz w:val="24"/>
+                <w:szCs w:val="24"/>
+              </w:rPr>
+              <w:t xml:space="preserve"> ms | </w:t>
+            </w:r>
+            <w:r>
+              <w:rPr>
+                <w:rFonts w:ascii="Times New Roman" w:hAnsi="Times New Roman" w:cs="Times New Roman"/>
+                <w:sz w:val="24"/>
+                <w:szCs w:val="24"/>
+              </w:rPr>
+              <w:t>699400 ns</w:t>
+            </w:r>
           </w:p>
         </w:tc>
         <w:tc>
           <w:tcPr>
-            <w:tcW w:w="1199" w:type="dxa"/>
+            <w:tcW w:w="1296" w:type="dxa"/>
             <w:vAlign w:val="center"/>
           </w:tcPr>
           <w:p>
@@ -2743,11 +2633,35 @@
                 <w:szCs w:val="24"/>
               </w:rPr>
             </w:pPr>
+            <w:r>
+              <w:rPr>
+                <w:rFonts w:ascii="Times New Roman" w:hAnsi="Times New Roman" w:cs="Times New Roman"/>
+                <w:sz w:val="24"/>
+                <w:szCs w:val="24"/>
+              </w:rPr>
+              <w:t>3</w:t>
+            </w:r>
+            <w:r>
+              <w:rPr>
+                <w:rFonts w:ascii="Times New Roman" w:hAnsi="Times New Roman" w:cs="Times New Roman"/>
+                <w:sz w:val="24"/>
+                <w:szCs w:val="24"/>
+              </w:rPr>
+              <w:t xml:space="preserve"> ms | </w:t>
+            </w:r>
+            <w:r>
+              <w:rPr>
+                <w:rFonts w:ascii="Times New Roman" w:hAnsi="Times New Roman" w:cs="Times New Roman"/>
+                <w:sz w:val="24"/>
+                <w:szCs w:val="24"/>
+              </w:rPr>
+              <w:t>2909000 ns</w:t>
+            </w:r>
           </w:p>
         </w:tc>
         <w:tc>
           <w:tcPr>
-            <w:tcW w:w="1222" w:type="dxa"/>
+            <w:tcW w:w="1536" w:type="dxa"/>
             <w:vAlign w:val="center"/>
           </w:tcPr>
           <w:p>
@@ -2759,11 +2673,35 @@
                 <w:szCs w:val="24"/>
               </w:rPr>
             </w:pPr>
+            <w:r>
+              <w:rPr>
+                <w:rFonts w:ascii="Times New Roman" w:hAnsi="Times New Roman" w:cs="Times New Roman"/>
+                <w:sz w:val="24"/>
+                <w:szCs w:val="24"/>
+              </w:rPr>
+              <w:t>26</w:t>
+            </w:r>
+            <w:r>
+              <w:rPr>
+                <w:rFonts w:ascii="Times New Roman" w:hAnsi="Times New Roman" w:cs="Times New Roman"/>
+                <w:sz w:val="24"/>
+                <w:szCs w:val="24"/>
+              </w:rPr>
+              <w:t xml:space="preserve"> ms | </w:t>
+            </w:r>
+            <w:r>
+              <w:rPr>
+                <w:rFonts w:ascii="Times New Roman" w:hAnsi="Times New Roman" w:cs="Times New Roman"/>
+                <w:sz w:val="24"/>
+                <w:szCs w:val="24"/>
+              </w:rPr>
+              <w:t>25306500 ns</w:t>
+            </w:r>
           </w:p>
         </w:tc>
         <w:tc>
           <w:tcPr>
-            <w:tcW w:w="1245" w:type="dxa"/>
+            <w:tcW w:w="1296" w:type="dxa"/>
             <w:vAlign w:val="center"/>
           </w:tcPr>
           <w:p>
@@ -2775,6 +2713,54 @@
                 <w:szCs w:val="24"/>
               </w:rPr>
             </w:pPr>
+            <w:r>
+              <w:rPr>
+                <w:rFonts w:ascii="Times New Roman" w:hAnsi="Times New Roman" w:cs="Times New Roman"/>
+                <w:sz w:val="24"/>
+                <w:szCs w:val="24"/>
+              </w:rPr>
+              <w:t xml:space="preserve">118 ms | </w:t>
+            </w:r>
+            <w:r>
+              <w:rPr>
+                <w:rFonts w:ascii="Times New Roman" w:hAnsi="Times New Roman" w:cs="Times New Roman"/>
+                <w:sz w:val="24"/>
+                <w:szCs w:val="24"/>
+              </w:rPr>
+              <w:t>168217400 ns</w:t>
+            </w:r>
+          </w:p>
+        </w:tc>
+        <w:tc>
+          <w:tcPr>
+            <w:tcW w:w="1408" w:type="dxa"/>
+            <w:vAlign w:val="center"/>
+          </w:tcPr>
+          <w:p>
+            <w:pPr>
+              <w:cnfStyle w:val="000000000000" w:firstRow="0" w:lastRow="0" w:firstColumn="0" w:lastColumn="0" w:oddVBand="0" w:evenVBand="0" w:oddHBand="0" w:evenHBand="0" w:firstRowFirstColumn="0" w:firstRowLastColumn="0" w:lastRowFirstColumn="0" w:lastRowLastColumn="0"/>
+              <w:rPr>
+                <w:rFonts w:ascii="Times New Roman" w:hAnsi="Times New Roman" w:cs="Times New Roman"/>
+                <w:sz w:val="24"/>
+                <w:szCs w:val="24"/>
+              </w:rPr>
+            </w:pPr>
+            <w:r>
+              <w:rPr>
+                <w:rFonts w:ascii="Times New Roman" w:hAnsi="Times New Roman" w:cs="Times New Roman"/>
+                <w:sz w:val="24"/>
+                <w:szCs w:val="24"/>
+              </w:rPr>
+              <w:t xml:space="preserve">953 ms | </w:t>
+            </w:r>
+            <w:r>
+              <w:rPr>
+                <w:rFonts w:ascii="Times New Roman" w:hAnsi="Times New Roman" w:cs="Times New Roman"/>
+                <w:sz w:val="24"/>
+                <w:szCs w:val="24"/>
+              </w:rPr>
+              <w:t>952864300 ns</w:t>
+            </w:r>
           </w:p>
         </w:tc>
       </w:tr>
@@ -2957,15 +2943,7 @@
           <w:sz w:val="24"/>
           <w:szCs w:val="24"/>
         </w:rPr>
-        <w:t xml:space="preserve">Arreglo de entrada: </w:t>
-      </w:r>
-      <w:r>
-        <w:rPr>
-          <w:rFonts w:ascii="Times New Roman" w:hAnsi="Times New Roman" w:cs="Times New Roman"/>
-          <w:sz w:val="24"/>
-          <w:szCs w:val="24"/>
-        </w:rPr>
-        <w:t>[29,10,14,37,13,12,19,42,9,27]</w:t>
+        <w:t>Arreglo de entrada: [29,10,14,37,13,12,19,42,9,27]</w:t>
       </w:r>
     </w:p>
     <w:p>
@@ -2983,7 +2961,6 @@
           <w:szCs w:val="24"/>
         </w:rPr>
       </w:pPr>
-      <w:proofErr w:type="spellStart"/>
       <w:r>
         <w:rPr>
           <w:rFonts w:ascii="Times New Roman" w:hAnsi="Times New Roman" w:cs="Times New Roman"/>
@@ -2992,28 +2969,7 @@
           <w:sz w:val="24"/>
           <w:szCs w:val="24"/>
         </w:rPr>
-        <w:t>Bubble</w:t>
-      </w:r>
-      <w:proofErr w:type="spellEnd"/>
-      <w:r>
-        <w:rPr>
-          <w:rFonts w:ascii="Times New Roman" w:hAnsi="Times New Roman" w:cs="Times New Roman"/>
-          <w:b/>
-          <w:bCs/>
-          <w:sz w:val="24"/>
-          <w:szCs w:val="24"/>
-        </w:rPr>
-        <w:t xml:space="preserve"> Sort</w:t>
-      </w:r>
-      <w:r>
-        <w:rPr>
-          <w:rFonts w:ascii="Times New Roman" w:hAnsi="Times New Roman" w:cs="Times New Roman"/>
-          <w:b/>
-          <w:bCs/>
-          <w:sz w:val="24"/>
-          <w:szCs w:val="24"/>
-        </w:rPr>
-        <w:t>.</w:t>
+        <w:t>Bubble Sort.</w:t>
       </w:r>
     </w:p>
     <w:p>
@@ -3025,23 +2981,13 @@
           <w:szCs w:val="24"/>
         </w:rPr>
       </w:pPr>
-      <w:proofErr w:type="spellStart"/>
-      <w:r>
-        <w:rPr>
-          <w:rFonts w:ascii="Times New Roman" w:hAnsi="Times New Roman" w:cs="Times New Roman"/>
-          <w:sz w:val="24"/>
-          <w:szCs w:val="24"/>
-        </w:rPr>
-        <w:t>Bubble</w:t>
-      </w:r>
-      <w:proofErr w:type="spellEnd"/>
-      <w:r>
-        <w:rPr>
-          <w:rFonts w:ascii="Times New Roman" w:hAnsi="Times New Roman" w:cs="Times New Roman"/>
-          <w:sz w:val="24"/>
-          <w:szCs w:val="24"/>
-        </w:rPr>
-        <w:t xml:space="preserve"> Sort compara y cambia de posición los elementos adyacentes si están en el orden incorrecto. Se repite este proceso hasta que el arreglo esté completamente ordenado. En cada iteración, el número más grande "burbujea" hasta su posición final.</w:t>
+      <w:r>
+        <w:rPr>
+          <w:rFonts w:ascii="Times New Roman" w:hAnsi="Times New Roman" w:cs="Times New Roman"/>
+          <w:sz w:val="24"/>
+          <w:szCs w:val="24"/>
+        </w:rPr>
+        <w:t>Bubble Sort compara y cambia de posición los elementos adyacentes si están en el orden incorrecto. Se repite este proceso hasta que el arreglo esté completamente ordenado. En cada iteración, el número más grande "burbujea" hasta su posición final.</w:t>
       </w:r>
     </w:p>
     <w:tbl>
@@ -5137,17 +5083,7 @@
           <w:sz w:val="24"/>
           <w:szCs w:val="24"/>
         </w:rPr>
-        <w:t>Insertion Sort</w:t>
-      </w:r>
-      <w:r>
-        <w:rPr>
-          <w:rFonts w:ascii="Times New Roman" w:hAnsi="Times New Roman" w:cs="Times New Roman"/>
-          <w:b/>
-          <w:bCs/>
-          <w:sz w:val="24"/>
-          <w:szCs w:val="24"/>
-        </w:rPr>
-        <w:t>.</w:t>
+        <w:t>Insertion Sort.</w:t>
       </w:r>
     </w:p>
     <w:p>
@@ -6164,15 +6100,7 @@
         <w:ind w:left="360"/>
       </w:pPr>
       <w:r>
-        <w:t xml:space="preserve">Quick Sort selecciona un pivote y divide el arreglo en dos partes: menores y mayores que el pivote. Luego, repite el proceso recursivamente en cada </w:t>
-      </w:r>
-      <w:proofErr w:type="spellStart"/>
-      <w:r>
-        <w:t>subarreglo</w:t>
-      </w:r>
-      <w:proofErr w:type="spellEnd"/>
-      <w:r>
-        <w:t>.</w:t>
+        <w:t>Quick Sort selecciona un pivote y divide el arreglo en dos partes: menores y mayores que el pivote. Luego, repite el proceso recursivamente en cada subarreglo.</w:t>
       </w:r>
     </w:p>
     <w:tbl>
@@ -7445,17 +7373,7 @@
           <w:szCs w:val="24"/>
         </w:rPr>
         <w:lastRenderedPageBreak/>
-        <w:t>Heap</w:t>
-      </w:r>
-      <w:r>
-        <w:rPr>
-          <w:rFonts w:ascii="Times New Roman" w:hAnsi="Times New Roman" w:cs="Times New Roman"/>
-          <w:b/>
-          <w:bCs/>
-          <w:sz w:val="24"/>
-          <w:szCs w:val="24"/>
-        </w:rPr>
-        <w:t xml:space="preserve"> Sort.</w:t>
+        <w:t>Heap Sort.</w:t>
       </w:r>
     </w:p>
     <w:p>
@@ -7646,18 +7564,8 @@
                 <w:sz w:val="24"/>
                 <w:szCs w:val="24"/>
               </w:rPr>
-              <w:t xml:space="preserve">Construcción del </w:t>
-            </w:r>
-            <w:proofErr w:type="spellStart"/>
-            <w:r>
-              <w:rPr>
-                <w:rFonts w:ascii="Times New Roman" w:hAnsi="Times New Roman" w:cs="Times New Roman"/>
-                <w:sz w:val="24"/>
-                <w:szCs w:val="24"/>
-              </w:rPr>
-              <w:t>heap</w:t>
-            </w:r>
-            <w:proofErr w:type="spellEnd"/>
+              <w:t>Construcción del heap</w:t>
+            </w:r>
           </w:p>
         </w:tc>
       </w:tr>
@@ -7833,18 +7741,8 @@
                 <w:sz w:val="24"/>
                 <w:szCs w:val="24"/>
               </w:rPr>
-              <w:t xml:space="preserve">Reajuste del </w:t>
-            </w:r>
-            <w:proofErr w:type="spellStart"/>
-            <w:r>
-              <w:rPr>
-                <w:rFonts w:ascii="Times New Roman" w:hAnsi="Times New Roman" w:cs="Times New Roman"/>
-                <w:sz w:val="24"/>
-                <w:szCs w:val="24"/>
-              </w:rPr>
-              <w:t>heap</w:t>
-            </w:r>
-            <w:proofErr w:type="spellEnd"/>
+              <w:t>Reajuste del heap</w:t>
+            </w:r>
           </w:p>
         </w:tc>
       </w:tr>
@@ -8020,18 +7918,8 @@
                 <w:sz w:val="24"/>
                 <w:szCs w:val="24"/>
               </w:rPr>
-              <w:t xml:space="preserve">Reajuste del </w:t>
-            </w:r>
-            <w:proofErr w:type="spellStart"/>
-            <w:r>
-              <w:rPr>
-                <w:rFonts w:ascii="Times New Roman" w:hAnsi="Times New Roman" w:cs="Times New Roman"/>
-                <w:sz w:val="24"/>
-                <w:szCs w:val="24"/>
-              </w:rPr>
-              <w:t>heap</w:t>
-            </w:r>
-            <w:proofErr w:type="spellEnd"/>
+              <w:t>Reajuste del heap</w:t>
+            </w:r>
           </w:p>
         </w:tc>
       </w:tr>
@@ -8207,18 +8095,8 @@
                 <w:sz w:val="24"/>
                 <w:szCs w:val="24"/>
               </w:rPr>
-              <w:t xml:space="preserve">Reajuste del </w:t>
-            </w:r>
-            <w:proofErr w:type="spellStart"/>
-            <w:r>
-              <w:rPr>
-                <w:rFonts w:ascii="Times New Roman" w:hAnsi="Times New Roman" w:cs="Times New Roman"/>
-                <w:sz w:val="24"/>
-                <w:szCs w:val="24"/>
-              </w:rPr>
-              <w:t>heap</w:t>
-            </w:r>
-            <w:proofErr w:type="spellEnd"/>
+              <w:t>Reajuste del heap</w:t>
+            </w:r>
           </w:p>
         </w:tc>
       </w:tr>
@@ -8517,7 +8395,6 @@
         </w:rPr>
         <w:t xml:space="preserve">Se construye un </w:t>
       </w:r>
-      <w:proofErr w:type="spellStart"/>
       <w:r>
         <w:rPr>
           <w:rFonts w:ascii="Times New Roman" w:hAnsi="Times New Roman" w:cs="Times New Roman"/>
@@ -8526,18 +8403,7 @@
           <w:sz w:val="24"/>
           <w:szCs w:val="24"/>
         </w:rPr>
-        <w:t>heap</w:t>
-      </w:r>
-      <w:proofErr w:type="spellEnd"/>
-      <w:r>
-        <w:rPr>
-          <w:rFonts w:ascii="Times New Roman" w:hAnsi="Times New Roman" w:cs="Times New Roman"/>
-          <w:b/>
-          <w:bCs/>
-          <w:sz w:val="24"/>
-          <w:szCs w:val="24"/>
-        </w:rPr>
-        <w:t xml:space="preserve"> máximo</w:t>
+        <w:t>heap máximo</w:t>
       </w:r>
       <w:r>
         <w:rPr>
@@ -8587,25 +8453,7 @@
           <w:sz w:val="24"/>
           <w:szCs w:val="24"/>
         </w:rPr>
-        <w:t xml:space="preserve">Se reajusta el </w:t>
-      </w:r>
-      <w:proofErr w:type="spellStart"/>
-      <w:r>
-        <w:rPr>
-          <w:rFonts w:ascii="Times New Roman" w:hAnsi="Times New Roman" w:cs="Times New Roman"/>
-          <w:sz w:val="24"/>
-          <w:szCs w:val="24"/>
-        </w:rPr>
-        <w:t>heap</w:t>
-      </w:r>
-      <w:proofErr w:type="spellEnd"/>
-      <w:r>
-        <w:rPr>
-          <w:rFonts w:ascii="Times New Roman" w:hAnsi="Times New Roman" w:cs="Times New Roman"/>
-          <w:sz w:val="24"/>
-          <w:szCs w:val="24"/>
-        </w:rPr>
-        <w:t xml:space="preserve"> y se repite el proceso hasta que el arreglo esté completamente ordenado.</w:t>
+        <w:t>Se reajusta el heap y se repite el proceso hasta que el arreglo esté completamente ordenado.</w:t>
       </w:r>
     </w:p>
     <w:p>
@@ -8745,7 +8593,6 @@
           <w:szCs w:val="24"/>
         </w:rPr>
       </w:pPr>
-      <w:proofErr w:type="spellStart"/>
       <w:r>
         <w:rPr>
           <w:rFonts w:ascii="Times New Roman" w:hAnsi="Times New Roman" w:cs="Times New Roman"/>
@@ -8754,18 +8601,7 @@
           <w:sz w:val="24"/>
           <w:szCs w:val="24"/>
         </w:rPr>
-        <w:t>Bubble</w:t>
-      </w:r>
-      <w:proofErr w:type="spellEnd"/>
-      <w:r>
-        <w:rPr>
-          <w:rFonts w:ascii="Times New Roman" w:hAnsi="Times New Roman" w:cs="Times New Roman"/>
-          <w:b/>
-          <w:bCs/>
-          <w:sz w:val="24"/>
-          <w:szCs w:val="24"/>
-        </w:rPr>
-        <w:t xml:space="preserve"> Sort. </w:t>
+        <w:t xml:space="preserve">Bubble Sort. </w:t>
       </w:r>
     </w:p>
     <w:p>
@@ -9823,25 +9659,7 @@
             <w:sz w:val="24"/>
             <w:szCs w:val="24"/>
           </w:rPr>
-          <w:t>https://algorithm-visualizer.org/brute-force/b</w:t>
-        </w:r>
-        <w:r>
-          <w:rPr>
-            <w:rStyle w:val="Hipervnculo"/>
-            <w:rFonts w:ascii="Times New Roman" w:hAnsi="Times New Roman" w:cs="Times New Roman"/>
-            <w:sz w:val="24"/>
-            <w:szCs w:val="24"/>
-          </w:rPr>
-          <w:t>u</w:t>
-        </w:r>
-        <w:r>
-          <w:rPr>
-            <w:rStyle w:val="Hipervnculo"/>
-            <w:rFonts w:ascii="Times New Roman" w:hAnsi="Times New Roman" w:cs="Times New Roman"/>
-            <w:sz w:val="24"/>
-            <w:szCs w:val="24"/>
-          </w:rPr>
-          <w:t>bble-sort</w:t>
+          <w:t>https://algorithm-visualizer.org/brute-force/bubble-sort</w:t>
         </w:r>
       </w:hyperlink>
       <w:r>
@@ -9885,6 +9703,7 @@
       <w:r>
         <w:rPr>
           <w:rFonts w:ascii="Times New Roman" w:hAnsi="Times New Roman" w:cs="Times New Roman"/>
+          <w:noProof/>
           <w:sz w:val="24"/>
           <w:szCs w:val="24"/>
         </w:rPr>
@@ -9999,17 +9818,7 @@
           <w:szCs w:val="24"/>
         </w:rPr>
         <w:lastRenderedPageBreak/>
-        <w:t>Insertion</w:t>
-      </w:r>
-      <w:r>
-        <w:rPr>
-          <w:rFonts w:ascii="Times New Roman" w:hAnsi="Times New Roman" w:cs="Times New Roman"/>
-          <w:b/>
-          <w:bCs/>
-          <w:sz w:val="24"/>
-          <w:szCs w:val="24"/>
-        </w:rPr>
-        <w:t xml:space="preserve"> Sort. </w:t>
+        <w:t xml:space="preserve">Insertion Sort. </w:t>
       </w:r>
     </w:p>
     <w:p>
@@ -11003,15 +10812,7 @@
           <w:sz w:val="24"/>
           <w:szCs w:val="24"/>
         </w:rPr>
-        <w:t>Link para revisar el Sort animado:</w:t>
-      </w:r>
-      <w:r>
-        <w:rPr>
-          <w:rFonts w:ascii="Times New Roman" w:hAnsi="Times New Roman" w:cs="Times New Roman"/>
-          <w:sz w:val="24"/>
-          <w:szCs w:val="24"/>
-        </w:rPr>
-        <w:t xml:space="preserve"> </w:t>
+        <w:t xml:space="preserve">Link para revisar el Sort animado: </w:t>
       </w:r>
       <w:hyperlink r:id="rId46" w:history="1">
         <w:r>
@@ -11081,6 +10882,7 @@
       <w:r>
         <w:rPr>
           <w:rFonts w:ascii="Times New Roman" w:hAnsi="Times New Roman" w:cs="Times New Roman"/>
+          <w:noProof/>
           <w:sz w:val="24"/>
           <w:szCs w:val="24"/>
         </w:rPr>
@@ -11147,7 +10949,6 @@
           <w:szCs w:val="24"/>
         </w:rPr>
       </w:pPr>
-      <w:proofErr w:type="spellStart"/>
       <w:r>
         <w:rPr>
           <w:rFonts w:ascii="Times New Roman" w:hAnsi="Times New Roman" w:cs="Times New Roman"/>
@@ -11156,18 +10957,7 @@
           <w:sz w:val="24"/>
           <w:szCs w:val="24"/>
         </w:rPr>
-        <w:t>Selection</w:t>
-      </w:r>
-      <w:proofErr w:type="spellEnd"/>
-      <w:r>
-        <w:rPr>
-          <w:rFonts w:ascii="Times New Roman" w:hAnsi="Times New Roman" w:cs="Times New Roman"/>
-          <w:b/>
-          <w:bCs/>
-          <w:sz w:val="24"/>
-          <w:szCs w:val="24"/>
-        </w:rPr>
-        <w:t xml:space="preserve"> Sort. </w:t>
+        <w:t xml:space="preserve">Selection Sort. </w:t>
       </w:r>
     </w:p>
     <w:p>
@@ -11466,6 +11256,7 @@
       <w:r>
         <w:rPr>
           <w:rFonts w:ascii="Times New Roman" w:hAnsi="Times New Roman" w:cs="Times New Roman"/>
+          <w:noProof/>
           <w:sz w:val="24"/>
           <w:szCs w:val="24"/>
         </w:rPr>
@@ -11611,6 +11402,7 @@
       <w:r>
         <w:rPr>
           <w:rFonts w:ascii="Times New Roman" w:hAnsi="Times New Roman" w:cs="Times New Roman"/>
+          <w:noProof/>
           <w:sz w:val="24"/>
           <w:szCs w:val="24"/>
         </w:rPr>
@@ -13058,6 +12850,7 @@
       <w:r>
         <w:rPr>
           <w:rFonts w:ascii="Times New Roman" w:hAnsi="Times New Roman" w:cs="Times New Roman"/>
+          <w:noProof/>
           <w:sz w:val="24"/>
           <w:szCs w:val="24"/>
         </w:rPr>
@@ -13183,17 +12976,7 @@
           <w:szCs w:val="24"/>
         </w:rPr>
         <w:lastRenderedPageBreak/>
-        <w:t>Quick</w:t>
-      </w:r>
-      <w:r>
-        <w:rPr>
-          <w:rFonts w:ascii="Times New Roman" w:hAnsi="Times New Roman" w:cs="Times New Roman"/>
-          <w:b/>
-          <w:bCs/>
-          <w:sz w:val="24"/>
-          <w:szCs w:val="24"/>
-        </w:rPr>
-        <w:t xml:space="preserve"> Sort. </w:t>
+        <w:t xml:space="preserve">Quick Sort. </w:t>
       </w:r>
     </w:p>
     <w:p>
@@ -13208,7 +12991,7 @@
           <w:noProof/>
         </w:rPr>
         <w:drawing>
-          <wp:inline distT="0" distB="0" distL="0" distR="0" wp14:anchorId="62C76E36" wp14:editId="677F1D25">
+          <wp:inline distT="0" distB="0" distL="0" distR="0" wp14:anchorId="62C76E36" wp14:editId="1261B81B">
             <wp:extent cx="2880000" cy="1078000"/>
             <wp:effectExtent l="0" t="0" r="0" b="8255"/>
             <wp:docPr id="79431317" name="Imagen 72"/>
@@ -13270,7 +13053,7 @@
           <w:noProof/>
         </w:rPr>
         <w:drawing>
-          <wp:inline distT="0" distB="0" distL="0" distR="0" wp14:anchorId="27E8DDAA" wp14:editId="02147FFF">
+          <wp:inline distT="0" distB="0" distL="0" distR="0" wp14:anchorId="27E8DDAA" wp14:editId="06E821B4">
             <wp:extent cx="2880000" cy="1078000"/>
             <wp:effectExtent l="0" t="0" r="0" b="8255"/>
             <wp:docPr id="1968110839" name="Imagen 73"/>
@@ -13326,7 +13109,7 @@
           <w:noProof/>
         </w:rPr>
         <w:drawing>
-          <wp:inline distT="0" distB="0" distL="0" distR="0" wp14:anchorId="3756DBBE" wp14:editId="3FF3ABD9">
+          <wp:inline distT="0" distB="0" distL="0" distR="0" wp14:anchorId="3756DBBE" wp14:editId="143D18AB">
             <wp:extent cx="2880000" cy="1078000"/>
             <wp:effectExtent l="0" t="0" r="0" b="8255"/>
             <wp:docPr id="1459397828" name="Imagen 74"/>
@@ -13388,7 +13171,7 @@
           <w:noProof/>
         </w:rPr>
         <w:drawing>
-          <wp:inline distT="0" distB="0" distL="0" distR="0" wp14:anchorId="58F5A54B" wp14:editId="08E4789C">
+          <wp:inline distT="0" distB="0" distL="0" distR="0" wp14:anchorId="58F5A54B" wp14:editId="400B8012">
             <wp:extent cx="2880000" cy="1078000"/>
             <wp:effectExtent l="0" t="0" r="0" b="8255"/>
             <wp:docPr id="876435331" name="Imagen 75"/>
@@ -13444,7 +13227,7 @@
           <w:noProof/>
         </w:rPr>
         <w:drawing>
-          <wp:inline distT="0" distB="0" distL="0" distR="0" wp14:anchorId="37456A6E" wp14:editId="7F8E15BA">
+          <wp:inline distT="0" distB="0" distL="0" distR="0" wp14:anchorId="37456A6E" wp14:editId="77CAF44F">
             <wp:extent cx="2880000" cy="1078000"/>
             <wp:effectExtent l="0" t="0" r="0" b="8255"/>
             <wp:docPr id="2127579224" name="Imagen 76"/>
@@ -13506,7 +13289,7 @@
           <w:noProof/>
         </w:rPr>
         <w:drawing>
-          <wp:inline distT="0" distB="0" distL="0" distR="0" wp14:anchorId="5B90496F" wp14:editId="4FC62534">
+          <wp:inline distT="0" distB="0" distL="0" distR="0" wp14:anchorId="5B90496F" wp14:editId="514C50F7">
             <wp:extent cx="2880000" cy="1078000"/>
             <wp:effectExtent l="0" t="0" r="0" b="8255"/>
             <wp:docPr id="606268035" name="Imagen 77"/>
@@ -13562,7 +13345,7 @@
           <w:noProof/>
         </w:rPr>
         <w:drawing>
-          <wp:inline distT="0" distB="0" distL="0" distR="0" wp14:anchorId="726B6090" wp14:editId="47FCFEC2">
+          <wp:inline distT="0" distB="0" distL="0" distR="0" wp14:anchorId="726B6090" wp14:editId="1D4DEB65">
             <wp:extent cx="2880000" cy="1078000"/>
             <wp:effectExtent l="0" t="0" r="0" b="8255"/>
             <wp:docPr id="1735799558" name="Imagen 78"/>
@@ -13624,7 +13407,7 @@
           <w:noProof/>
         </w:rPr>
         <w:drawing>
-          <wp:inline distT="0" distB="0" distL="0" distR="0" wp14:anchorId="695CEFA1" wp14:editId="646D164A">
+          <wp:inline distT="0" distB="0" distL="0" distR="0" wp14:anchorId="695CEFA1" wp14:editId="66FD4506">
             <wp:extent cx="2880000" cy="1078000"/>
             <wp:effectExtent l="0" t="0" r="0" b="8255"/>
             <wp:docPr id="620604730" name="Imagen 80"/>
@@ -13680,7 +13463,7 @@
           <w:noProof/>
         </w:rPr>
         <w:drawing>
-          <wp:inline distT="0" distB="0" distL="0" distR="0" wp14:anchorId="229F7FEC" wp14:editId="15471E96">
+          <wp:inline distT="0" distB="0" distL="0" distR="0" wp14:anchorId="229F7FEC" wp14:editId="7D740553">
             <wp:extent cx="2880000" cy="1078000"/>
             <wp:effectExtent l="0" t="0" r="0" b="8255"/>
             <wp:docPr id="894692739" name="Imagen 81"/>
@@ -13742,7 +13525,7 @@
           <w:noProof/>
         </w:rPr>
         <w:drawing>
-          <wp:inline distT="0" distB="0" distL="0" distR="0" wp14:anchorId="2A461639" wp14:editId="07099288">
+          <wp:inline distT="0" distB="0" distL="0" distR="0" wp14:anchorId="2A461639" wp14:editId="31073B20">
             <wp:extent cx="2880000" cy="1078000"/>
             <wp:effectExtent l="0" t="0" r="0" b="8255"/>
             <wp:docPr id="664147430" name="Imagen 82"/>
@@ -13798,7 +13581,7 @@
           <w:noProof/>
         </w:rPr>
         <w:drawing>
-          <wp:inline distT="0" distB="0" distL="0" distR="0" wp14:anchorId="54D62395" wp14:editId="53308275">
+          <wp:inline distT="0" distB="0" distL="0" distR="0" wp14:anchorId="54D62395" wp14:editId="1487990D">
             <wp:extent cx="2880000" cy="1078000"/>
             <wp:effectExtent l="0" t="0" r="0" b="8255"/>
             <wp:docPr id="1078215655" name="Imagen 83"/>
@@ -13860,7 +13643,7 @@
           <w:noProof/>
         </w:rPr>
         <w:drawing>
-          <wp:inline distT="0" distB="0" distL="0" distR="0" wp14:anchorId="4F45F4DE" wp14:editId="65E311D8">
+          <wp:inline distT="0" distB="0" distL="0" distR="0" wp14:anchorId="4F45F4DE" wp14:editId="4BD0638B">
             <wp:extent cx="2880000" cy="1078000"/>
             <wp:effectExtent l="0" t="0" r="0" b="8255"/>
             <wp:docPr id="1072158167" name="Imagen 84"/>
@@ -13916,7 +13699,7 @@
           <w:noProof/>
         </w:rPr>
         <w:drawing>
-          <wp:inline distT="0" distB="0" distL="0" distR="0" wp14:anchorId="4E391E74" wp14:editId="00D426D9">
+          <wp:inline distT="0" distB="0" distL="0" distR="0" wp14:anchorId="4E391E74" wp14:editId="4E3469EC">
             <wp:extent cx="2880000" cy="1078000"/>
             <wp:effectExtent l="0" t="0" r="0" b="8255"/>
             <wp:docPr id="1920915560" name="Imagen 85"/>
@@ -13978,7 +13761,7 @@
           <w:noProof/>
         </w:rPr>
         <w:drawing>
-          <wp:inline distT="0" distB="0" distL="0" distR="0" wp14:anchorId="4A2C1C4C" wp14:editId="162E1479">
+          <wp:inline distT="0" distB="0" distL="0" distR="0" wp14:anchorId="4A2C1C4C" wp14:editId="4CCC21AB">
             <wp:extent cx="2880000" cy="1078000"/>
             <wp:effectExtent l="0" t="0" r="0" b="8255"/>
             <wp:docPr id="587306806" name="Imagen 86"/>
@@ -14035,7 +13818,7 @@
         </w:rPr>
         <w:lastRenderedPageBreak/>
         <w:drawing>
-          <wp:inline distT="0" distB="0" distL="0" distR="0" wp14:anchorId="0C123CC7" wp14:editId="501A25EF">
+          <wp:inline distT="0" distB="0" distL="0" distR="0" wp14:anchorId="0C123CC7" wp14:editId="2CBF9537">
             <wp:extent cx="2880000" cy="1078000"/>
             <wp:effectExtent l="0" t="0" r="0" b="8255"/>
             <wp:docPr id="1762232395" name="Imagen 87"/>
@@ -14097,7 +13880,7 @@
           <w:noProof/>
         </w:rPr>
         <w:drawing>
-          <wp:inline distT="0" distB="0" distL="0" distR="0" wp14:anchorId="0C446BA4" wp14:editId="32A3C71B">
+          <wp:inline distT="0" distB="0" distL="0" distR="0" wp14:anchorId="0C446BA4" wp14:editId="126AF82D">
             <wp:extent cx="2880000" cy="1078000"/>
             <wp:effectExtent l="0" t="0" r="0" b="8255"/>
             <wp:docPr id="2124899014" name="Imagen 88"/>
@@ -14153,7 +13936,7 @@
           <w:noProof/>
         </w:rPr>
         <w:drawing>
-          <wp:inline distT="0" distB="0" distL="0" distR="0" wp14:anchorId="4A72525A" wp14:editId="4776C657">
+          <wp:inline distT="0" distB="0" distL="0" distR="0" wp14:anchorId="4A72525A" wp14:editId="6B901B0F">
             <wp:extent cx="2880000" cy="1078000"/>
             <wp:effectExtent l="0" t="0" r="0" b="8255"/>
             <wp:docPr id="777829792" name="Imagen 89"/>
@@ -14215,7 +13998,7 @@
           <w:noProof/>
         </w:rPr>
         <w:drawing>
-          <wp:inline distT="0" distB="0" distL="0" distR="0" wp14:anchorId="6A9C4298" wp14:editId="53498B6D">
+          <wp:inline distT="0" distB="0" distL="0" distR="0" wp14:anchorId="6A9C4298" wp14:editId="6EB9DE3F">
             <wp:extent cx="2880000" cy="1078000"/>
             <wp:effectExtent l="0" t="0" r="0" b="8255"/>
             <wp:docPr id="878625820" name="Imagen 90"/>
@@ -14271,7 +14054,7 @@
           <w:noProof/>
         </w:rPr>
         <w:drawing>
-          <wp:inline distT="0" distB="0" distL="0" distR="0" wp14:anchorId="7C1DCB3A" wp14:editId="38594219">
+          <wp:inline distT="0" distB="0" distL="0" distR="0" wp14:anchorId="7C1DCB3A" wp14:editId="1D3754B8">
             <wp:extent cx="2880000" cy="1078000"/>
             <wp:effectExtent l="0" t="0" r="0" b="8255"/>
             <wp:docPr id="1048378144" name="Imagen 92"/>
@@ -14333,7 +14116,7 @@
           <w:noProof/>
         </w:rPr>
         <w:drawing>
-          <wp:inline distT="0" distB="0" distL="0" distR="0" wp14:anchorId="7B1EBE9D" wp14:editId="7E4857B2">
+          <wp:inline distT="0" distB="0" distL="0" distR="0" wp14:anchorId="7B1EBE9D" wp14:editId="600AE671">
             <wp:extent cx="2880000" cy="1078000"/>
             <wp:effectExtent l="0" t="0" r="0" b="8255"/>
             <wp:docPr id="1549524634" name="Imagen 93"/>
@@ -14460,6 +14243,7 @@
       <w:r>
         <w:rPr>
           <w:rFonts w:ascii="Times New Roman" w:hAnsi="Times New Roman" w:cs="Times New Roman"/>
+          <w:noProof/>
           <w:sz w:val="24"/>
           <w:szCs w:val="24"/>
         </w:rPr>
@@ -14555,17 +14339,7 @@
           <w:szCs w:val="24"/>
         </w:rPr>
         <w:lastRenderedPageBreak/>
-        <w:t>Shell</w:t>
-      </w:r>
-      <w:r>
-        <w:rPr>
-          <w:rFonts w:ascii="Times New Roman" w:hAnsi="Times New Roman" w:cs="Times New Roman"/>
-          <w:b/>
-          <w:bCs/>
-          <w:sz w:val="24"/>
-          <w:szCs w:val="24"/>
-        </w:rPr>
-        <w:t xml:space="preserve"> Sort. </w:t>
+        <w:t xml:space="preserve">Shell Sort. </w:t>
       </w:r>
     </w:p>
     <w:p>
@@ -14582,7 +14356,7 @@
           <w:noProof/>
         </w:rPr>
         <w:drawing>
-          <wp:inline distT="0" distB="0" distL="0" distR="0" wp14:anchorId="774AC535" wp14:editId="2395FC3A">
+          <wp:inline distT="0" distB="0" distL="0" distR="0" wp14:anchorId="774AC535" wp14:editId="56784C10">
             <wp:extent cx="2880000" cy="1078000"/>
             <wp:effectExtent l="0" t="0" r="0" b="8255"/>
             <wp:docPr id="723539665" name="Imagen 94"/>
@@ -14650,7 +14424,7 @@
           <w:noProof/>
         </w:rPr>
         <w:drawing>
-          <wp:inline distT="0" distB="0" distL="0" distR="0" wp14:anchorId="51F13090" wp14:editId="21CB07E5">
+          <wp:inline distT="0" distB="0" distL="0" distR="0" wp14:anchorId="51F13090" wp14:editId="78A7BFDC">
             <wp:extent cx="2880000" cy="1078000"/>
             <wp:effectExtent l="0" t="0" r="0" b="8255"/>
             <wp:docPr id="892418803" name="Imagen 95"/>
@@ -14704,6 +14478,7 @@
       <w:r>
         <w:rPr>
           <w:rFonts w:ascii="Times New Roman" w:hAnsi="Times New Roman" w:cs="Times New Roman"/>
+          <w:noProof/>
           <w:sz w:val="24"/>
           <w:szCs w:val="24"/>
         </w:rPr>
@@ -14783,6 +14558,7 @@
       <w:r>
         <w:rPr>
           <w:rFonts w:ascii="Times New Roman" w:hAnsi="Times New Roman" w:cs="Times New Roman"/>
+          <w:noProof/>
           <w:sz w:val="24"/>
           <w:szCs w:val="24"/>
         </w:rPr>
@@ -14846,6 +14622,7 @@
       <w:r>
         <w:rPr>
           <w:rFonts w:ascii="Times New Roman" w:hAnsi="Times New Roman" w:cs="Times New Roman"/>
+          <w:noProof/>
           <w:sz w:val="24"/>
           <w:szCs w:val="24"/>
         </w:rPr>
@@ -14925,6 +14702,7 @@
       <w:r>
         <w:rPr>
           <w:rFonts w:ascii="Times New Roman" w:hAnsi="Times New Roman" w:cs="Times New Roman"/>
+          <w:noProof/>
           <w:sz w:val="24"/>
           <w:szCs w:val="24"/>
         </w:rPr>
@@ -14988,6 +14766,7 @@
       <w:r>
         <w:rPr>
           <w:rFonts w:ascii="Times New Roman" w:hAnsi="Times New Roman" w:cs="Times New Roman"/>
+          <w:noProof/>
           <w:sz w:val="24"/>
           <w:szCs w:val="24"/>
         </w:rPr>
@@ -15067,6 +14846,7 @@
       <w:r>
         <w:rPr>
           <w:rFonts w:ascii="Times New Roman" w:hAnsi="Times New Roman" w:cs="Times New Roman"/>
+          <w:noProof/>
           <w:sz w:val="24"/>
           <w:szCs w:val="24"/>
         </w:rPr>
@@ -15130,6 +14910,7 @@
       <w:r>
         <w:rPr>
           <w:rFonts w:ascii="Times New Roman" w:hAnsi="Times New Roman" w:cs="Times New Roman"/>
+          <w:noProof/>
           <w:sz w:val="24"/>
           <w:szCs w:val="24"/>
         </w:rPr>
@@ -15209,6 +14990,7 @@
       <w:r>
         <w:rPr>
           <w:rFonts w:ascii="Times New Roman" w:hAnsi="Times New Roman" w:cs="Times New Roman"/>
+          <w:noProof/>
           <w:sz w:val="24"/>
           <w:szCs w:val="24"/>
         </w:rPr>
@@ -15272,6 +15054,7 @@
       <w:r>
         <w:rPr>
           <w:rFonts w:ascii="Times New Roman" w:hAnsi="Times New Roman" w:cs="Times New Roman"/>
+          <w:noProof/>
           <w:sz w:val="24"/>
           <w:szCs w:val="24"/>
         </w:rPr>
@@ -15351,6 +15134,7 @@
       <w:r>
         <w:rPr>
           <w:rFonts w:ascii="Times New Roman" w:hAnsi="Times New Roman" w:cs="Times New Roman"/>
+          <w:noProof/>
           <w:sz w:val="24"/>
           <w:szCs w:val="24"/>
         </w:rPr>
@@ -15414,6 +15198,7 @@
       <w:r>
         <w:rPr>
           <w:rFonts w:ascii="Times New Roman" w:hAnsi="Times New Roman" w:cs="Times New Roman"/>
+          <w:noProof/>
           <w:sz w:val="24"/>
           <w:szCs w:val="24"/>
         </w:rPr>
@@ -15493,6 +15278,7 @@
       <w:r>
         <w:rPr>
           <w:rFonts w:ascii="Times New Roman" w:hAnsi="Times New Roman" w:cs="Times New Roman"/>
+          <w:noProof/>
           <w:sz w:val="24"/>
           <w:szCs w:val="24"/>
         </w:rPr>
@@ -15556,6 +15342,7 @@
       <w:r>
         <w:rPr>
           <w:rFonts w:ascii="Times New Roman" w:hAnsi="Times New Roman" w:cs="Times New Roman"/>
+          <w:noProof/>
           <w:sz w:val="24"/>
           <w:szCs w:val="24"/>
         </w:rPr>
@@ -15636,6 +15423,7 @@
       <w:r>
         <w:rPr>
           <w:rFonts w:ascii="Times New Roman" w:hAnsi="Times New Roman" w:cs="Times New Roman"/>
+          <w:noProof/>
           <w:sz w:val="24"/>
           <w:szCs w:val="24"/>
         </w:rPr>
@@ -15699,6 +15487,7 @@
       <w:r>
         <w:rPr>
           <w:rFonts w:ascii="Times New Roman" w:hAnsi="Times New Roman" w:cs="Times New Roman"/>
+          <w:noProof/>
           <w:sz w:val="24"/>
           <w:szCs w:val="24"/>
         </w:rPr>
@@ -15778,6 +15567,7 @@
       <w:r>
         <w:rPr>
           <w:rFonts w:ascii="Times New Roman" w:hAnsi="Times New Roman" w:cs="Times New Roman"/>
+          <w:noProof/>
           <w:sz w:val="24"/>
           <w:szCs w:val="24"/>
         </w:rPr>
@@ -15841,6 +15631,7 @@
       <w:r>
         <w:rPr>
           <w:rFonts w:ascii="Times New Roman" w:hAnsi="Times New Roman" w:cs="Times New Roman"/>
+          <w:noProof/>
           <w:sz w:val="24"/>
           <w:szCs w:val="24"/>
         </w:rPr>
@@ -15971,17 +15762,7 @@
           <w:sz w:val="24"/>
           <w:szCs w:val="24"/>
         </w:rPr>
-        <w:t>Heap</w:t>
-      </w:r>
-      <w:r>
-        <w:rPr>
-          <w:rFonts w:ascii="Times New Roman" w:hAnsi="Times New Roman" w:cs="Times New Roman"/>
-          <w:b/>
-          <w:bCs/>
-          <w:sz w:val="24"/>
-          <w:szCs w:val="24"/>
-        </w:rPr>
-        <w:t xml:space="preserve"> Sort. </w:t>
+        <w:t xml:space="preserve">Heap Sort. </w:t>
       </w:r>
     </w:p>
     <w:p>
@@ -15996,7 +15777,7 @@
           <w:noProof/>
         </w:rPr>
         <w:drawing>
-          <wp:inline distT="0" distB="0" distL="0" distR="0" wp14:anchorId="61BD25EF" wp14:editId="1296370C">
+          <wp:inline distT="0" distB="0" distL="0" distR="0" wp14:anchorId="61BD25EF" wp14:editId="4804BBDC">
             <wp:extent cx="2880000" cy="1078000"/>
             <wp:effectExtent l="0" t="0" r="0" b="8255"/>
             <wp:docPr id="1744694569" name="Imagen 130"/>
@@ -16176,7 +15957,7 @@
           <w:noProof/>
         </w:rPr>
         <w:drawing>
-          <wp:inline distT="0" distB="0" distL="0" distR="0" wp14:anchorId="6D99A74A" wp14:editId="56923B0D">
+          <wp:inline distT="0" distB="0" distL="0" distR="0" wp14:anchorId="6D99A74A" wp14:editId="7C78F966">
             <wp:extent cx="2880000" cy="1078000"/>
             <wp:effectExtent l="0" t="0" r="0" b="8255"/>
             <wp:docPr id="1160600956" name="Imagen 133"/>
@@ -16351,7 +16132,7 @@
         </w:rPr>
         <w:lastRenderedPageBreak/>
         <w:drawing>
-          <wp:inline distT="0" distB="0" distL="0" distR="0" wp14:anchorId="6FEE58C7" wp14:editId="5199A077">
+          <wp:inline distT="0" distB="0" distL="0" distR="0" wp14:anchorId="6FEE58C7" wp14:editId="14E6FCB2">
             <wp:extent cx="2880000" cy="1078000"/>
             <wp:effectExtent l="0" t="0" r="0" b="8255"/>
             <wp:docPr id="780928229" name="Imagen 136"/>
@@ -16531,7 +16312,7 @@
           <w:noProof/>
         </w:rPr>
         <w:drawing>
-          <wp:inline distT="0" distB="0" distL="0" distR="0" wp14:anchorId="748BE2DA" wp14:editId="77409938">
+          <wp:inline distT="0" distB="0" distL="0" distR="0" wp14:anchorId="748BE2DA" wp14:editId="5B02C907">
             <wp:extent cx="2880000" cy="1078000"/>
             <wp:effectExtent l="0" t="0" r="0" b="8255"/>
             <wp:docPr id="1163493758" name="Imagen 139"/>
@@ -16587,7 +16368,7 @@
           <w:noProof/>
         </w:rPr>
         <w:drawing>
-          <wp:inline distT="0" distB="0" distL="0" distR="0" wp14:anchorId="0CC171E3" wp14:editId="2895007E">
+          <wp:inline distT="0" distB="0" distL="0" distR="0" wp14:anchorId="0CC171E3" wp14:editId="02BE5656">
             <wp:extent cx="2880000" cy="1078000"/>
             <wp:effectExtent l="0" t="0" r="0" b="8255"/>
             <wp:docPr id="527059434" name="Imagen 140"/>
@@ -16649,7 +16430,7 @@
           <w:noProof/>
         </w:rPr>
         <w:drawing>
-          <wp:inline distT="0" distB="0" distL="0" distR="0" wp14:anchorId="7EAAE4AD" wp14:editId="071AC219">
+          <wp:inline distT="0" distB="0" distL="0" distR="0" wp14:anchorId="7EAAE4AD" wp14:editId="7F0BCCD7">
             <wp:extent cx="2880000" cy="1078000"/>
             <wp:effectExtent l="0" t="0" r="0" b="8255"/>
             <wp:docPr id="719922021" name="Imagen 141"/>
@@ -16767,7 +16548,7 @@
           <w:noProof/>
         </w:rPr>
         <w:drawing>
-          <wp:inline distT="0" distB="0" distL="0" distR="0" wp14:anchorId="2CC88EB2" wp14:editId="0EA66AEA">
+          <wp:inline distT="0" distB="0" distL="0" distR="0" wp14:anchorId="2CC88EB2" wp14:editId="5FEF6BEA">
             <wp:extent cx="2880000" cy="1078000"/>
             <wp:effectExtent l="0" t="0" r="0" b="8255"/>
             <wp:docPr id="252874336" name="Imagen 143"/>
@@ -16823,7 +16604,7 @@
           <w:noProof/>
         </w:rPr>
         <w:drawing>
-          <wp:inline distT="0" distB="0" distL="0" distR="0" wp14:anchorId="1C0A0C29" wp14:editId="4B797C67">
+          <wp:inline distT="0" distB="0" distL="0" distR="0" wp14:anchorId="1C0A0C29" wp14:editId="080C6E48">
             <wp:extent cx="2880000" cy="1078000"/>
             <wp:effectExtent l="0" t="0" r="0" b="8255"/>
             <wp:docPr id="815262930" name="Imagen 144"/>
@@ -16885,7 +16666,7 @@
           <w:noProof/>
         </w:rPr>
         <w:drawing>
-          <wp:inline distT="0" distB="0" distL="0" distR="0" wp14:anchorId="2A7083F8" wp14:editId="5C127759">
+          <wp:inline distT="0" distB="0" distL="0" distR="0" wp14:anchorId="2A7083F8" wp14:editId="0D2964CB">
             <wp:extent cx="2880000" cy="1078000"/>
             <wp:effectExtent l="0" t="0" r="0" b="8255"/>
             <wp:docPr id="960270521" name="Imagen 145"/>
@@ -18431,15 +18212,7 @@
                     <w:sz w:val="24"/>
                     <w:szCs w:val="24"/>
                   </w:rPr>
-                  <m:t>O(</m:t>
-                </m:r>
-                <m:r>
-                  <w:rPr>
-                    <w:rFonts w:ascii="Cambria Math" w:hAnsi="Cambria Math" w:cs="Times New Roman"/>
-                    <w:sz w:val="24"/>
-                    <w:szCs w:val="24"/>
-                  </w:rPr>
-                  <m:t>n</m:t>
+                  <m:t>O(n</m:t>
                 </m:r>
                 <m:func>
                   <m:funcPr>
@@ -18841,29 +18614,7 @@
                     <w:sz w:val="24"/>
                     <w:szCs w:val="24"/>
                   </w:rPr>
-                  <m:t>O(</m:t>
-                </m:r>
-                <m:r>
-                  <m:rPr>
-                    <m:sty m:val="bi"/>
-                  </m:rPr>
-                  <w:rPr>
-                    <w:rFonts w:ascii="Cambria Math" w:hAnsi="Cambria Math" w:cs="Times New Roman"/>
-                    <w:sz w:val="24"/>
-                    <w:szCs w:val="24"/>
-                  </w:rPr>
-                  <m:t>1</m:t>
-                </m:r>
-                <m:r>
-                  <m:rPr>
-                    <m:sty m:val="bi"/>
-                  </m:rPr>
-                  <w:rPr>
-                    <w:rFonts w:ascii="Cambria Math" w:hAnsi="Cambria Math" w:cs="Times New Roman"/>
-                    <w:sz w:val="24"/>
-                    <w:szCs w:val="24"/>
-                  </w:rPr>
-                  <m:t>)</m:t>
+                  <m:t>O(1)</m:t>
                 </m:r>
               </m:oMath>
             </m:oMathPara>
@@ -18921,7 +18672,6 @@
               </w:rPr>
               <w:t xml:space="preserve">Ejemplo: Acceder a un elemento de un array por su índice → </w:t>
             </w:r>
-            <w:proofErr w:type="gramStart"/>
             <w:r>
               <w:rPr>
                 <w:rFonts w:ascii="Cambria Math" w:hAnsi="Cambria Math" w:cs="Cambria Math"/>
@@ -18936,16 +18686,7 @@
                 <w:sz w:val="24"/>
                 <w:szCs w:val="24"/>
               </w:rPr>
-              <w:t>[</w:t>
-            </w:r>
-            <w:proofErr w:type="gramEnd"/>
-            <w:r>
-              <w:rPr>
-                <w:rFonts w:ascii="Times New Roman" w:hAnsi="Times New Roman" w:cs="Times New Roman"/>
-                <w:sz w:val="24"/>
-                <w:szCs w:val="24"/>
-              </w:rPr>
-              <w:t>0]</w:t>
+              <w:t>[0]</w:t>
             </w:r>
           </w:p>
         </w:tc>
@@ -19304,25 +19045,7 @@
                 <w:sz w:val="24"/>
                 <w:szCs w:val="24"/>
               </w:rPr>
-              <w:t xml:space="preserve">Ocurre en algoritmos de "divide y vencerás" como </w:t>
-            </w:r>
-            <w:proofErr w:type="spellStart"/>
-            <w:r>
-              <w:rPr>
-                <w:rFonts w:ascii="Times New Roman" w:hAnsi="Times New Roman" w:cs="Times New Roman"/>
-                <w:sz w:val="24"/>
-                <w:szCs w:val="24"/>
-              </w:rPr>
-              <w:t>Merge</w:t>
-            </w:r>
-            <w:proofErr w:type="spellEnd"/>
-            <w:r>
-              <w:rPr>
-                <w:rFonts w:ascii="Times New Roman" w:hAnsi="Times New Roman" w:cs="Times New Roman"/>
-                <w:sz w:val="24"/>
-                <w:szCs w:val="24"/>
-              </w:rPr>
-              <w:t xml:space="preserve"> Sort y Quick Sort (en el mejor y promedio caso).</w:t>
+              <w:t>Ocurre en algoritmos de "divide y vencerás" como Merge Sort y Quick Sort (en el mejor y promedio caso).</w:t>
             </w:r>
           </w:p>
           <w:p>
@@ -19341,7 +19064,6 @@
                 <w:lang w:val="en-US"/>
               </w:rPr>
             </w:pPr>
-            <w:proofErr w:type="spellStart"/>
             <w:r>
               <w:rPr>
                 <w:rFonts w:ascii="Times New Roman" w:hAnsi="Times New Roman" w:cs="Times New Roman"/>
@@ -19349,17 +19071,7 @@
                 <w:szCs w:val="24"/>
                 <w:lang w:val="en-US"/>
               </w:rPr>
-              <w:t>Ejemplo</w:t>
-            </w:r>
-            <w:proofErr w:type="spellEnd"/>
-            <w:r>
-              <w:rPr>
-                <w:rFonts w:ascii="Times New Roman" w:hAnsi="Times New Roman" w:cs="Times New Roman"/>
-                <w:sz w:val="24"/>
-                <w:szCs w:val="24"/>
-                <w:lang w:val="en-US"/>
-              </w:rPr>
-              <w:t>: Quick Sort, Heap Sort.</w:t>
+              <w:t>Ejemplo: Quick Sort, Heap Sort.</w:t>
             </w:r>
           </w:p>
         </w:tc>
@@ -19602,29 +19314,7 @@
           <w:sz w:val="24"/>
           <w:szCs w:val="24"/>
         </w:rPr>
-        <w:t>Burbuja (</w:t>
-      </w:r>
-      <w:proofErr w:type="spellStart"/>
-      <w:r>
-        <w:rPr>
-          <w:rFonts w:ascii="Times New Roman" w:hAnsi="Times New Roman" w:cs="Times New Roman"/>
-          <w:b/>
-          <w:bCs/>
-          <w:sz w:val="24"/>
-          <w:szCs w:val="24"/>
-        </w:rPr>
-        <w:t>Bubble</w:t>
-      </w:r>
-      <w:proofErr w:type="spellEnd"/>
-      <w:r>
-        <w:rPr>
-          <w:rFonts w:ascii="Times New Roman" w:hAnsi="Times New Roman" w:cs="Times New Roman"/>
-          <w:b/>
-          <w:bCs/>
-          <w:sz w:val="24"/>
-          <w:szCs w:val="24"/>
-        </w:rPr>
-        <w:t xml:space="preserve"> Sort)</w:t>
+        <w:t>Burbuja (Bubble Sort)</w:t>
       </w:r>
     </w:p>
     <w:p>
@@ -19900,31 +19590,7 @@
           <w:lang w:eastAsia="en-US"/>
           <w14:ligatures w14:val="standardContextual"/>
         </w:rPr>
-        <w:t>Selección (</w:t>
-      </w:r>
-      <w:proofErr w:type="spellStart"/>
-      <w:r>
-        <w:rPr>
-          <w:rFonts w:eastAsiaTheme="minorHAnsi"/>
-          <w:b/>
-          <w:bCs/>
-          <w:kern w:val="2"/>
-          <w:lang w:eastAsia="en-US"/>
-          <w14:ligatures w14:val="standardContextual"/>
-        </w:rPr>
-        <w:t>Selection</w:t>
-      </w:r>
-      <w:proofErr w:type="spellEnd"/>
-      <w:r>
-        <w:rPr>
-          <w:rFonts w:eastAsiaTheme="minorHAnsi"/>
-          <w:b/>
-          <w:bCs/>
-          <w:kern w:val="2"/>
-          <w:lang w:eastAsia="en-US"/>
-          <w14:ligatures w14:val="standardContextual"/>
-        </w:rPr>
-        <w:t xml:space="preserve"> Sort)</w:t>
+        <w:t>Selección (Selection Sort)</w:t>
       </w:r>
     </w:p>
     <w:p>
@@ -20032,17 +19698,7 @@
           <w:sz w:val="24"/>
           <w:szCs w:val="24"/>
         </w:rPr>
-        <w:t>Shell</w:t>
-      </w:r>
-      <w:r>
-        <w:rPr>
-          <w:rFonts w:ascii="Times New Roman" w:hAnsi="Times New Roman" w:cs="Times New Roman"/>
-          <w:b/>
-          <w:bCs/>
-          <w:sz w:val="24"/>
-          <w:szCs w:val="24"/>
-        </w:rPr>
-        <w:t xml:space="preserve"> Sort</w:t>
+        <w:t>Shell Sort</w:t>
       </w:r>
     </w:p>
     <w:p>
@@ -20399,17 +20055,7 @@
           <w:sz w:val="24"/>
           <w:szCs w:val="24"/>
         </w:rPr>
-        <w:t>Heap</w:t>
-      </w:r>
-      <w:r>
-        <w:rPr>
-          <w:rFonts w:ascii="Times New Roman" w:hAnsi="Times New Roman" w:cs="Times New Roman"/>
-          <w:b/>
-          <w:bCs/>
-          <w:sz w:val="24"/>
-          <w:szCs w:val="24"/>
-        </w:rPr>
-        <w:t xml:space="preserve"> Sort</w:t>
+        <w:t>Heap Sort</w:t>
       </w:r>
     </w:p>
     <w:p>
@@ -20473,15 +20119,7 @@
         </m:r>
       </m:oMath>
       <w:r>
-        <w:t xml:space="preserve">→ Utiliza un heap binario para ordenar los elementos de manera </w:t>
-      </w:r>
-      <w:proofErr w:type="gramStart"/>
-      <w:r>
-        <w:t>eficiente</w:t>
-      </w:r>
-      <w:proofErr w:type="gramEnd"/>
-      <w:r>
-        <w:t xml:space="preserve"> en cualquier caso.</w:t>
+        <w:t>→ Utiliza un heap binario para ordenar los elementos de manera eficiente en cualquier caso.</w:t>
       </w:r>
     </w:p>
     <w:p>
@@ -20496,27 +20134,7 @@
           <w:b w:val="0"/>
           <w:bCs w:val="0"/>
         </w:rPr>
-        <w:t xml:space="preserve">Rendimiento estable, pero con más operaciones en memoria por la reestructuración del </w:t>
-      </w:r>
-      <w:proofErr w:type="spellStart"/>
-      <w:r>
-        <w:rPr>
-          <w:rStyle w:val="Textoennegrita"/>
-          <w:rFonts w:eastAsiaTheme="majorEastAsia"/>
-          <w:b w:val="0"/>
-          <w:bCs w:val="0"/>
-        </w:rPr>
-        <w:t>heap</w:t>
-      </w:r>
-      <w:proofErr w:type="spellEnd"/>
-      <w:r>
-        <w:rPr>
-          <w:rStyle w:val="Textoennegrita"/>
-          <w:rFonts w:eastAsiaTheme="majorEastAsia"/>
-          <w:b w:val="0"/>
-          <w:bCs w:val="0"/>
-        </w:rPr>
-        <w:t>.</w:t>
+        <w:t>Rendimiento estable, pero con más operaciones en memoria por la reestructuración del heap.</w:t>
       </w:r>
     </w:p>
     <w:p>
@@ -20545,17 +20163,7 @@
           <w:sz w:val="24"/>
           <w:szCs w:val="24"/>
         </w:rPr>
-        <w:t>Quick</w:t>
-      </w:r>
-      <w:r>
-        <w:rPr>
-          <w:rFonts w:ascii="Times New Roman" w:hAnsi="Times New Roman" w:cs="Times New Roman"/>
-          <w:b/>
-          <w:bCs/>
-          <w:sz w:val="24"/>
-          <w:szCs w:val="24"/>
-        </w:rPr>
-        <w:t xml:space="preserve"> Sort</w:t>
+        <w:t>Quick Sort</w:t>
       </w:r>
     </w:p>
     <w:p>
@@ -23473,6 +23081,7 @@
   <w:style w:type="character" w:default="1" w:styleId="Fuentedeprrafopredeter">
     <w:name w:val="Default Paragraph Font"/>
     <w:uiPriority w:val="1"/>
+    <w:semiHidden/>
     <w:unhideWhenUsed/>
   </w:style>
   <w:style w:type="table" w:default="1" w:styleId="Tablanormal">

</xml_diff>